<commit_message>
added key points to final report
</commit_message>
<xml_diff>
--- a/n15/docs/Final Report.docx
+++ b/n15/docs/Final Report.docx
@@ -635,7 +635,7 @@
             </w:rPr>
             <w:fldChar w:fldCharType="separate"/>
           </w:r>
-          <w:hyperlink w:anchor="_Toc347408233" w:history="1">
+          <w:hyperlink w:anchor="_Toc347410943" w:history="1">
             <w:r>
               <w:rPr>
                 <w:rStyle w:val="Hyperlink"/>
@@ -677,7 +677,7 @@
                 <w:noProof/>
                 <w:webHidden/>
               </w:rPr>
-              <w:instrText xml:space="preserve"> PAGEREF _Toc347408233 \h </w:instrText>
+              <w:instrText xml:space="preserve"> PAGEREF _Toc347410943 \h </w:instrText>
             </w:r>
             <w:r>
               <w:rPr>
@@ -721,7 +721,7 @@
               <w:sz w:val="22"/>
             </w:rPr>
           </w:pPr>
-          <w:hyperlink w:anchor="_Toc347408234" w:history="1">
+          <w:hyperlink w:anchor="_Toc347410944" w:history="1">
             <w:r>
               <w:rPr>
                 <w:rStyle w:val="Hyperlink"/>
@@ -763,7 +763,7 @@
                 <w:noProof/>
                 <w:webHidden/>
               </w:rPr>
-              <w:instrText xml:space="preserve"> PAGEREF _Toc347408234 \h </w:instrText>
+              <w:instrText xml:space="preserve"> PAGEREF _Toc347410944 \h </w:instrText>
             </w:r>
             <w:r>
               <w:rPr>
@@ -797,6 +797,178 @@
         <w:p>
           <w:pPr>
             <w:pStyle w:val="TOC2"/>
+            <w:tabs>
+              <w:tab w:val="left" w:pos="880"/>
+              <w:tab w:val="right" w:leader="dot" w:pos="9016"/>
+            </w:tabs>
+            <w:rPr>
+              <w:rFonts w:asciiTheme="minorHAnsi" w:hAnsiTheme="minorHAnsi"/>
+              <w:noProof/>
+              <w:sz w:val="22"/>
+            </w:rPr>
+          </w:pPr>
+          <w:hyperlink w:anchor="_Toc347410945" w:history="1">
+            <w:r>
+              <w:rPr>
+                <w:rStyle w:val="Hyperlink"/>
+                <w:noProof/>
+              </w:rPr>
+              <w:t>1.2</w:t>
+            </w:r>
+            <w:r>
+              <w:rPr>
+                <w:rFonts w:asciiTheme="minorHAnsi" w:hAnsiTheme="minorHAnsi"/>
+                <w:noProof/>
+                <w:sz w:val="22"/>
+              </w:rPr>
+              <w:tab/>
+            </w:r>
+            <w:r>
+              <w:rPr>
+                <w:rStyle w:val="Hyperlink"/>
+                <w:noProof/>
+              </w:rPr>
+              <w:t>Scope</w:t>
+            </w:r>
+            <w:r>
+              <w:rPr>
+                <w:noProof/>
+                <w:webHidden/>
+              </w:rPr>
+              <w:tab/>
+            </w:r>
+            <w:r>
+              <w:rPr>
+                <w:noProof/>
+                <w:webHidden/>
+              </w:rPr>
+              <w:fldChar w:fldCharType="begin"/>
+            </w:r>
+            <w:r>
+              <w:rPr>
+                <w:noProof/>
+                <w:webHidden/>
+              </w:rPr>
+              <w:instrText xml:space="preserve"> PAGEREF _Toc347410945 \h </w:instrText>
+            </w:r>
+            <w:r>
+              <w:rPr>
+                <w:noProof/>
+                <w:webHidden/>
+              </w:rPr>
+            </w:r>
+            <w:r>
+              <w:rPr>
+                <w:noProof/>
+                <w:webHidden/>
+              </w:rPr>
+              <w:fldChar w:fldCharType="separate"/>
+            </w:r>
+            <w:r>
+              <w:rPr>
+                <w:noProof/>
+                <w:webHidden/>
+              </w:rPr>
+              <w:t>3</w:t>
+            </w:r>
+            <w:r>
+              <w:rPr>
+                <w:noProof/>
+                <w:webHidden/>
+              </w:rPr>
+              <w:fldChar w:fldCharType="end"/>
+            </w:r>
+          </w:hyperlink>
+        </w:p>
+        <w:p>
+          <w:pPr>
+            <w:pStyle w:val="TOC2"/>
+            <w:tabs>
+              <w:tab w:val="left" w:pos="880"/>
+              <w:tab w:val="right" w:leader="dot" w:pos="9016"/>
+            </w:tabs>
+            <w:rPr>
+              <w:rFonts w:asciiTheme="minorHAnsi" w:hAnsiTheme="minorHAnsi"/>
+              <w:noProof/>
+              <w:sz w:val="22"/>
+            </w:rPr>
+          </w:pPr>
+          <w:hyperlink w:anchor="_Toc347410946" w:history="1">
+            <w:r>
+              <w:rPr>
+                <w:rStyle w:val="Hyperlink"/>
+                <w:noProof/>
+              </w:rPr>
+              <w:t>1.3</w:t>
+            </w:r>
+            <w:r>
+              <w:rPr>
+                <w:rFonts w:asciiTheme="minorHAnsi" w:hAnsiTheme="minorHAnsi"/>
+                <w:noProof/>
+                <w:sz w:val="22"/>
+              </w:rPr>
+              <w:tab/>
+            </w:r>
+            <w:r>
+              <w:rPr>
+                <w:rStyle w:val="Hyperlink"/>
+                <w:noProof/>
+              </w:rPr>
+              <w:t>Objectives</w:t>
+            </w:r>
+            <w:r>
+              <w:rPr>
+                <w:noProof/>
+                <w:webHidden/>
+              </w:rPr>
+              <w:tab/>
+            </w:r>
+            <w:r>
+              <w:rPr>
+                <w:noProof/>
+                <w:webHidden/>
+              </w:rPr>
+              <w:fldChar w:fldCharType="begin"/>
+            </w:r>
+            <w:r>
+              <w:rPr>
+                <w:noProof/>
+                <w:webHidden/>
+              </w:rPr>
+              <w:instrText xml:space="preserve"> PAGEREF _Toc347410946 \h </w:instrText>
+            </w:r>
+            <w:r>
+              <w:rPr>
+                <w:noProof/>
+                <w:webHidden/>
+              </w:rPr>
+            </w:r>
+            <w:r>
+              <w:rPr>
+                <w:noProof/>
+                <w:webHidden/>
+              </w:rPr>
+              <w:fldChar w:fldCharType="separate"/>
+            </w:r>
+            <w:r>
+              <w:rPr>
+                <w:noProof/>
+                <w:webHidden/>
+              </w:rPr>
+              <w:t>3</w:t>
+            </w:r>
+            <w:r>
+              <w:rPr>
+                <w:noProof/>
+                <w:webHidden/>
+              </w:rPr>
+              <w:fldChar w:fldCharType="end"/>
+            </w:r>
+          </w:hyperlink>
+        </w:p>
+        <w:p>
+          <w:pPr>
+            <w:pStyle w:val="TOC1"/>
             <w:tabs>
               <w:tab w:val="right" w:leader="dot" w:pos="9016"/>
             </w:tabs>
@@ -806,13 +978,13 @@
               <w:sz w:val="22"/>
             </w:rPr>
           </w:pPr>
-          <w:hyperlink w:anchor="_Toc347408235" w:history="1">
+          <w:hyperlink w:anchor="_Toc347410947" w:history="1">
             <w:r>
               <w:rPr>
                 <w:rStyle w:val="Hyperlink"/>
                 <w:noProof/>
               </w:rPr>
-              <w:t>1.2 Scope</w:t>
+              <w:t>2. End of Project Report</w:t>
             </w:r>
             <w:r>
               <w:rPr>
@@ -833,7 +1005,7 @@
                 <w:noProof/>
                 <w:webHidden/>
               </w:rPr>
-              <w:instrText xml:space="preserve"> PAGEREF _Toc347408235 \h </w:instrText>
+              <w:instrText xml:space="preserve"> PAGEREF _Toc347410947 \h </w:instrText>
             </w:r>
             <w:r>
               <w:rPr>
@@ -866,7 +1038,7 @@
         </w:p>
         <w:p>
           <w:pPr>
-            <w:pStyle w:val="TOC2"/>
+            <w:pStyle w:val="TOC1"/>
             <w:tabs>
               <w:tab w:val="right" w:leader="dot" w:pos="9016"/>
             </w:tabs>
@@ -876,13 +1048,13 @@
               <w:sz w:val="22"/>
             </w:rPr>
           </w:pPr>
-          <w:hyperlink w:anchor="_Toc347408236" w:history="1">
+          <w:hyperlink w:anchor="_Toc347410948" w:history="1">
             <w:r>
               <w:rPr>
                 <w:rStyle w:val="Hyperlink"/>
                 <w:noProof/>
               </w:rPr>
-              <w:t>1.3 Objectives</w:t>
+              <w:t>2.1 The Management Summary</w:t>
             </w:r>
             <w:r>
               <w:rPr>
@@ -903,7 +1075,7 @@
                 <w:noProof/>
                 <w:webHidden/>
               </w:rPr>
-              <w:instrText xml:space="preserve"> PAGEREF _Toc347408236 \h </w:instrText>
+              <w:instrText xml:space="preserve"> PAGEREF _Toc347410948 \h </w:instrText>
             </w:r>
             <w:r>
               <w:rPr>
@@ -978,216 +1150,14 @@
           <w:ilvl w:val="0"/>
           <w:numId w:val="1"/>
         </w:numPr>
-        <w:spacing w:line="240" w:lineRule="auto"/>
         <w:ind w:left="426"/>
       </w:pPr>
-      <w:bookmarkStart w:id="0" w:name="_Toc347408233"/>
+      <w:bookmarkStart w:id="0" w:name="_Toc347410943"/>
       <w:r>
         <w:lastRenderedPageBreak/>
         <w:t>Introduction</w:t>
       </w:r>
       <w:bookmarkEnd w:id="0"/>
-    </w:p>
-    <w:p>
-      <w:pPr>
-        <w:pStyle w:val="Heading2"/>
-        <w:numPr>
-          <w:ilvl w:val="1"/>
-          <w:numId w:val="1"/>
-        </w:numPr>
-        <w:spacing w:after="240" w:line="240" w:lineRule="auto"/>
-        <w:ind w:left="426"/>
-      </w:pPr>
-      <w:bookmarkStart w:id="1" w:name="_Toc347408234"/>
-      <w:r>
-        <w:t>Purpose of this document</w:t>
-      </w:r>
-      <w:bookmarkEnd w:id="1"/>
-    </w:p>
-    <w:p>
-      <w:pPr>
-        <w:spacing w:line="240" w:lineRule="auto"/>
-      </w:pPr>
-      <w:r>
-        <w:t>The purpose of this document is to identify the different methods used to complete the project, to identify the difficulties we came across and what we did to overcome these difficulties.</w:t>
-      </w:r>
-    </w:p>
-    <w:p>
-      <w:pPr>
-        <w:pStyle w:val="Heading2"/>
-        <w:numPr>
-          <w:ilvl w:val="1"/>
-          <w:numId w:val="1"/>
-        </w:numPr>
-        <w:spacing w:after="240" w:line="240" w:lineRule="auto"/>
-        <w:ind w:left="426" w:hanging="426"/>
-      </w:pPr>
-      <w:bookmarkStart w:id="2" w:name="_Toc347408235"/>
-      <w:r>
-        <w:t>Scope</w:t>
-      </w:r>
-      <w:bookmarkEnd w:id="2"/>
-    </w:p>
-    <w:p>
-      <w:pPr>
-        <w:spacing w:line="240" w:lineRule="auto"/>
-      </w:pPr>
-      <w:r>
-        <w:t>This document includes:</w:t>
-      </w:r>
-    </w:p>
-    <w:p>
-      <w:pPr>
-        <w:pStyle w:val="ListParagraph"/>
-        <w:numPr>
-          <w:ilvl w:val="0"/>
-          <w:numId w:val="2"/>
-        </w:numPr>
-        <w:spacing w:line="240" w:lineRule="auto"/>
-      </w:pPr>
-      <w:r>
-        <w:t>A management summary</w:t>
-      </w:r>
-    </w:p>
-    <w:p>
-      <w:pPr>
-        <w:pStyle w:val="ListParagraph"/>
-        <w:numPr>
-          <w:ilvl w:val="0"/>
-          <w:numId w:val="2"/>
-        </w:numPr>
-        <w:spacing w:line="240" w:lineRule="auto"/>
-      </w:pPr>
-      <w:r>
-        <w:t>A historical account of the project</w:t>
-      </w:r>
-    </w:p>
-    <w:p>
-      <w:pPr>
-        <w:pStyle w:val="ListParagraph"/>
-        <w:numPr>
-          <w:ilvl w:val="0"/>
-          <w:numId w:val="2"/>
-        </w:numPr>
-        <w:spacing w:line="240" w:lineRule="auto"/>
-      </w:pPr>
-      <w:r>
-        <w:t>A description of the final state of the project</w:t>
-      </w:r>
-    </w:p>
-    <w:p>
-      <w:pPr>
-        <w:pStyle w:val="ListParagraph"/>
-        <w:numPr>
-          <w:ilvl w:val="0"/>
-          <w:numId w:val="2"/>
-        </w:numPr>
-        <w:spacing w:line="240" w:lineRule="auto"/>
-      </w:pPr>
-      <w:r>
-        <w:t>A description of the performance of each team member</w:t>
-      </w:r>
-    </w:p>
-    <w:p>
-      <w:pPr>
-        <w:pStyle w:val="ListParagraph"/>
-        <w:numPr>
-          <w:ilvl w:val="0"/>
-          <w:numId w:val="2"/>
-        </w:numPr>
-        <w:spacing w:line="240" w:lineRule="auto"/>
-      </w:pPr>
-      <w:r>
-        <w:t>A critical evaluation of the team and project</w:t>
-      </w:r>
-    </w:p>
-    <w:p>
-      <w:pPr>
-        <w:spacing w:line="240" w:lineRule="auto"/>
-      </w:pPr>
-      <w:r>
-        <w:t xml:space="preserve">The management summary will include details such as </w:t>
-      </w:r>
-      <w:r>
-        <w:t>what the project has achieved, what difficulties stood in the way of project completion and how they were overco</w:t>
-      </w:r>
-      <w:r>
-        <w:t>me and how well the team performed.</w:t>
-      </w:r>
-    </w:p>
-    <w:p>
-      <w:pPr>
-        <w:spacing w:line="240" w:lineRule="auto"/>
-      </w:pPr>
-      <w:r>
-        <w:t xml:space="preserve"> </w:t>
-      </w:r>
-      <w:r>
-        <w:t xml:space="preserve">The historical account of the project will include details about </w:t>
-      </w:r>
-      <w:r>
-        <w:t>the main events over the l</w:t>
-      </w:r>
-      <w:r>
-        <w:t>ifetime of the project and</w:t>
-      </w:r>
-      <w:r>
-        <w:t xml:space="preserve"> how the team acted to produce a plan and to deliver a produc</w:t>
-      </w:r>
-      <w:r>
-        <w:t>t within a constrained lifetime.</w:t>
-      </w:r>
-    </w:p>
-    <w:p>
-      <w:pPr>
-        <w:spacing w:line="240" w:lineRule="auto"/>
-      </w:pPr>
-      <w:r>
-        <w:t>The description of the final state of the project will include</w:t>
-      </w:r>
-      <w:r>
-        <w:t xml:space="preserve"> a summary of which parts of the project are perceived as correct and which are not, as well as stating missing or erroneous features in the software an</w:t>
-      </w:r>
-      <w:r>
-        <w:t>d known problems with documents.</w:t>
-      </w:r>
-    </w:p>
-    <w:p>
-      <w:pPr>
-        <w:spacing w:line="240" w:lineRule="auto"/>
-      </w:pPr>
-      <w:r>
-        <w:t>The description of the performance of each team member will include</w:t>
-      </w:r>
-      <w:r>
-        <w:t xml:space="preserve"> a description of the duties and performance of each team </w:t>
-      </w:r>
-      <w:r>
-        <w:t>member,</w:t>
-      </w:r>
-      <w:r>
-        <w:t xml:space="preserve"> how the team performed as a whole and </w:t>
-      </w:r>
-      <w:r>
-        <w:t>how it could have been improved.</w:t>
-      </w:r>
-    </w:p>
-    <w:p>
-      <w:pPr>
-        <w:spacing w:line="240" w:lineRule="auto"/>
-      </w:pPr>
-      <w:r>
-        <w:t>The critical evaluation of the team and project will include details about</w:t>
-      </w:r>
-      <w:r>
-        <w:t xml:space="preserve"> how the project could have been improved, what</w:t>
-      </w:r>
-      <w:r>
-        <w:t xml:space="preserve"> the most important lessons</w:t>
-      </w:r>
-      <w:r>
-        <w:t xml:space="preserve"> were learned about the project and about working in a group.</w:t>
-      </w:r>
     </w:p>
     <w:p>
       <w:pPr>
@@ -1199,22 +1169,401 @@
         <w:spacing w:after="240"/>
         <w:ind w:left="426"/>
       </w:pPr>
-      <w:bookmarkStart w:id="3" w:name="_Toc347408236"/>
+      <w:bookmarkStart w:id="1" w:name="_Toc347410944"/>
+      <w:r>
+        <w:t>Purpose of this document</w:t>
+      </w:r>
+      <w:bookmarkEnd w:id="1"/>
+    </w:p>
+    <w:p>
+      <w:r>
+        <w:t>The purpose of this document is to identify the different methods used to complete the project, to identify the difficulties we came across and what we did to overcome these difficulties.</w:t>
+      </w:r>
+    </w:p>
+    <w:p>
+      <w:pPr>
+        <w:pStyle w:val="Heading2"/>
+        <w:numPr>
+          <w:ilvl w:val="1"/>
+          <w:numId w:val="1"/>
+        </w:numPr>
+        <w:spacing w:after="240"/>
+        <w:ind w:left="426" w:hanging="426"/>
+      </w:pPr>
+      <w:bookmarkStart w:id="2" w:name="_Toc347410945"/>
+      <w:r>
+        <w:t>Scope</w:t>
+      </w:r>
+      <w:bookmarkEnd w:id="2"/>
+    </w:p>
+    <w:p>
+      <w:r>
+        <w:t>This document includes:</w:t>
+      </w:r>
+    </w:p>
+    <w:p>
+      <w:pPr>
+        <w:pStyle w:val="ListParagraph"/>
+        <w:numPr>
+          <w:ilvl w:val="0"/>
+          <w:numId w:val="2"/>
+        </w:numPr>
+      </w:pPr>
+      <w:r>
+        <w:t>A management summary</w:t>
+      </w:r>
+    </w:p>
+    <w:p>
+      <w:pPr>
+        <w:pStyle w:val="ListParagraph"/>
+        <w:numPr>
+          <w:ilvl w:val="0"/>
+          <w:numId w:val="2"/>
+        </w:numPr>
+      </w:pPr>
+      <w:r>
+        <w:t>A historical account of the project</w:t>
+      </w:r>
+    </w:p>
+    <w:p>
+      <w:pPr>
+        <w:pStyle w:val="ListParagraph"/>
+        <w:numPr>
+          <w:ilvl w:val="0"/>
+          <w:numId w:val="2"/>
+        </w:numPr>
+      </w:pPr>
+      <w:r>
+        <w:t>A description of the final state of the project</w:t>
+      </w:r>
+    </w:p>
+    <w:p>
+      <w:pPr>
+        <w:pStyle w:val="ListParagraph"/>
+        <w:numPr>
+          <w:ilvl w:val="0"/>
+          <w:numId w:val="2"/>
+        </w:numPr>
+      </w:pPr>
+      <w:r>
+        <w:t>A description of the performance of each team member</w:t>
+      </w:r>
+    </w:p>
+    <w:p>
+      <w:pPr>
+        <w:pStyle w:val="ListParagraph"/>
+        <w:numPr>
+          <w:ilvl w:val="0"/>
+          <w:numId w:val="2"/>
+        </w:numPr>
+      </w:pPr>
+      <w:r>
+        <w:t>A critical evaluation of the team and project</w:t>
+      </w:r>
+    </w:p>
+    <w:p>
+      <w:r>
+        <w:t xml:space="preserve">The management summary will include details such as </w:t>
+      </w:r>
+      <w:r>
+        <w:t>what the project has achieved, what difficulties stood in the way of project completion and how they were overco</w:t>
+      </w:r>
+      <w:r>
+        <w:t>me and how well the team performed.</w:t>
+      </w:r>
+    </w:p>
+    <w:p>
+      <w:r>
+        <w:t xml:space="preserve"> </w:t>
+      </w:r>
+      <w:r>
+        <w:t xml:space="preserve">The historical account of the project will include details about </w:t>
+      </w:r>
+      <w:r>
+        <w:t>the main events over the l</w:t>
+      </w:r>
+      <w:r>
+        <w:t>ifetime of the project and</w:t>
+      </w:r>
+      <w:r>
+        <w:t xml:space="preserve"> how the team acted to produce a plan and to deliver a produc</w:t>
+      </w:r>
+      <w:r>
+        <w:t>t within a constrained lifetime.</w:t>
+      </w:r>
+    </w:p>
+    <w:p>
+      <w:r>
+        <w:t>The description of the final state of the project will include</w:t>
+      </w:r>
+      <w:r>
+        <w:t xml:space="preserve"> a summary of which parts of the project are perceived as correct and which are not, as well as stating missing or erroneous features in the software an</w:t>
+      </w:r>
+      <w:r>
+        <w:t>d known problems with documents.</w:t>
+      </w:r>
+    </w:p>
+    <w:p>
+      <w:r>
+        <w:t>The description of the performance of each team member will include</w:t>
+      </w:r>
+      <w:r>
+        <w:t xml:space="preserve"> a description of the duties and performance of each team </w:t>
+      </w:r>
+      <w:r>
+        <w:t>member,</w:t>
+      </w:r>
+      <w:r>
+        <w:t xml:space="preserve"> how the team performed as a whole and </w:t>
+      </w:r>
+      <w:r>
+        <w:t>how it could have been improved.</w:t>
+      </w:r>
+    </w:p>
+    <w:p>
+      <w:r>
+        <w:t>The critical evaluation of the team and project will include details about</w:t>
+      </w:r>
+      <w:r>
+        <w:t xml:space="preserve"> how the project could have been improved, what</w:t>
+      </w:r>
+      <w:r>
+        <w:t xml:space="preserve"> the most important lessons</w:t>
+      </w:r>
+      <w:r>
+        <w:t xml:space="preserve"> were learned about the project and about working in a group.</w:t>
+      </w:r>
+    </w:p>
+    <w:p>
+      <w:pPr>
+        <w:pStyle w:val="Heading2"/>
+        <w:numPr>
+          <w:ilvl w:val="1"/>
+          <w:numId w:val="1"/>
+        </w:numPr>
+        <w:spacing w:after="240"/>
+        <w:ind w:left="426"/>
+      </w:pPr>
+      <w:bookmarkStart w:id="3" w:name="_Toc347410946"/>
       <w:r>
         <w:t>Objectives</w:t>
       </w:r>
       <w:bookmarkEnd w:id="3"/>
     </w:p>
     <w:p>
-      <w:pPr>
-        <w:spacing w:line="240" w:lineRule="auto"/>
-      </w:pPr>
       <w:r>
         <w:t>The aim of this document is to clearly state how much has been accomplished on the project, in order to enable markers to evaluate how well the group as a whole has done in the project, and how well the group worked together to complete the final product.</w:t>
       </w:r>
-      <w:bookmarkStart w:id="4" w:name="_GoBack"/>
+    </w:p>
+    <w:p>
+      <w:pPr>
+        <w:pStyle w:val="Heading1"/>
+        <w:numPr>
+          <w:ilvl w:val="0"/>
+          <w:numId w:val="1"/>
+        </w:numPr>
+        <w:spacing w:after="240"/>
+        <w:ind w:left="426"/>
+      </w:pPr>
+      <w:bookmarkStart w:id="4" w:name="_Toc347410947"/>
+      <w:r>
+        <w:t>End of Project Report</w:t>
+      </w:r>
       <w:bookmarkEnd w:id="4"/>
     </w:p>
+    <w:p>
+      <w:pPr>
+        <w:pStyle w:val="Heading2"/>
+        <w:numPr>
+          <w:ilvl w:val="1"/>
+          <w:numId w:val="1"/>
+        </w:numPr>
+        <w:spacing w:after="240"/>
+        <w:ind w:left="426"/>
+      </w:pPr>
+      <w:bookmarkStart w:id="5" w:name="_Toc347410948"/>
+      <w:r>
+        <w:t>The Management Summary</w:t>
+      </w:r>
+      <w:bookmarkEnd w:id="5"/>
+    </w:p>
+    <w:p>
+      <w:pPr>
+        <w:spacing w:after="240"/>
+      </w:pPr>
+      <w:r>
+        <w:t>This should sum up in one page what the project achieved (what parts of the program</w:t>
+      </w:r>
+      <w:r>
+        <w:t xml:space="preserve"> </w:t>
+      </w:r>
+      <w:r>
+        <w:t>work and what parts do not; which documents are in a good state and which are n</w:t>
+      </w:r>
+      <w:r>
+        <w:t xml:space="preserve">ot), what difficulties stood in </w:t>
+      </w:r>
+      <w:r>
+        <w:t>the way of project completion and how they were overcome, and how well the team performed.</w:t>
+      </w:r>
+    </w:p>
+    <w:p>
+      <w:pPr>
+        <w:pStyle w:val="Heading2"/>
+        <w:numPr>
+          <w:ilvl w:val="1"/>
+          <w:numId w:val="1"/>
+        </w:numPr>
+        <w:ind w:left="426"/>
+      </w:pPr>
+      <w:r>
+        <w:lastRenderedPageBreak/>
+        <w:t>Historical Account of the Project</w:t>
+      </w:r>
+    </w:p>
+    <w:p>
+      <w:r>
+        <w:t>This should outline the main events over the lifetime of the project, and how</w:t>
+      </w:r>
+      <w:r>
+        <w:t xml:space="preserve"> </w:t>
+      </w:r>
+      <w:r>
+        <w:t>the project team acted to produce a plan and to deliver a product within a constra</w:t>
+      </w:r>
+      <w:r>
+        <w:t xml:space="preserve">ined lifetime. This should take </w:t>
+      </w:r>
+      <w:r>
+        <w:t>no more than two pages of A4.</w:t>
+      </w:r>
+    </w:p>
+    <w:p>
+      <w:pPr>
+        <w:pStyle w:val="Heading2"/>
+        <w:numPr>
+          <w:ilvl w:val="1"/>
+          <w:numId w:val="1"/>
+        </w:numPr>
+        <w:ind w:left="426"/>
+      </w:pPr>
+      <w:r>
+        <w:t>Final State of the Project</w:t>
+      </w:r>
+    </w:p>
+    <w:p>
+      <w:r>
+        <w:t>This should give a summary of which parts of the project are perceived as correct and</w:t>
+      </w:r>
+      <w:r>
+        <w:t xml:space="preserve"> </w:t>
+      </w:r>
+      <w:r>
+        <w:t>which are not. It is as well to be as accurate as possible here - more marks will be deducted for problems that are</w:t>
+      </w:r>
+      <w:r>
+        <w:t xml:space="preserve"> </w:t>
+      </w:r>
+      <w:r>
+        <w:t>not declared but are detected by the markers than for problems that are declared in the final report. As well as</w:t>
+      </w:r>
+      <w:r>
+        <w:t xml:space="preserve"> </w:t>
+      </w:r>
+      <w:r>
+        <w:t>missing or erroneous features in the software, known problems with documents should be included here.</w:t>
+      </w:r>
+    </w:p>
+    <w:p>
+      <w:pPr>
+        <w:pStyle w:val="Heading2"/>
+        <w:numPr>
+          <w:ilvl w:val="1"/>
+          <w:numId w:val="1"/>
+        </w:numPr>
+        <w:ind w:left="426"/>
+      </w:pPr>
+      <w:r>
+        <w:t>Performance of Each Team Member</w:t>
+      </w:r>
+    </w:p>
+    <w:p>
+      <w:r>
+        <w:t>The project leader should write a half page description of the duties and</w:t>
+      </w:r>
+      <w:r>
+        <w:t xml:space="preserve"> </w:t>
+      </w:r>
+      <w:r>
+        <w:t>performance of each group member, including the group leaders themselves. This should be agreed with the</w:t>
+      </w:r>
+      <w:r>
+        <w:t xml:space="preserve"> </w:t>
+      </w:r>
+      <w:r>
+        <w:t>group member if possible, and it should state whether agreement was reached, and if not, should give an</w:t>
+      </w:r>
+      <w:r>
+        <w:t xml:space="preserve"> </w:t>
+      </w:r>
+      <w:r>
+        <w:t>explanation why not.</w:t>
+      </w:r>
+    </w:p>
+    <w:p>
+      <w:pPr>
+        <w:pStyle w:val="Heading2"/>
+        <w:numPr>
+          <w:ilvl w:val="1"/>
+          <w:numId w:val="1"/>
+        </w:numPr>
+        <w:ind w:left="426"/>
+      </w:pPr>
+      <w:r>
+        <w:t>Critical Evaluation of the Team and Project</w:t>
+      </w:r>
+    </w:p>
+    <w:p>
+      <w:r>
+        <w:t>This should be no more than a page in length and should address</w:t>
+      </w:r>
+      <w:r>
+        <w:t xml:space="preserve"> </w:t>
+      </w:r>
+      <w:r>
+        <w:t>the following subjects:</w:t>
+      </w:r>
+    </w:p>
+    <w:p>
+      <w:r>
+        <w:t>1. How did the team perform as a whole, and how could that have been improved?</w:t>
+      </w:r>
+    </w:p>
+    <w:p>
+      <w:r>
+        <w:t>2. How could the project have been improved?</w:t>
+      </w:r>
+    </w:p>
+    <w:p>
+      <w:r>
+        <w:t>3. What were the most important lessons learned about software projects and about working in teams?</w:t>
+      </w:r>
+      <w:bookmarkStart w:id="6" w:name="_GoBack"/>
+      <w:bookmarkEnd w:id="6"/>
+    </w:p>
+    <w:p/>
+    <w:p/>
+    <w:p>
+      <w:pPr>
+        <w:pStyle w:val="Heading2"/>
+      </w:pPr>
+    </w:p>
+    <w:p>
+      <w:pPr>
+        <w:spacing w:after="0"/>
+      </w:pPr>
+    </w:p>
+    <w:p/>
     <w:sectPr>
       <w:headerReference w:type="default" r:id="rId9"/>
       <w:footerReference w:type="default" r:id="rId10"/>
@@ -1232,7 +1581,7 @@
   <w:endnote w:type="separator" w:id="-1">
     <w:p>
       <w:pPr>
-        <w:spacing w:after="0" w:line="240" w:lineRule="auto"/>
+        <w:spacing w:after="0"/>
       </w:pPr>
       <w:r>
         <w:separator/>
@@ -1242,7 +1591,7 @@
   <w:endnote w:type="continuationSeparator" w:id="0">
     <w:p>
       <w:pPr>
-        <w:spacing w:after="0" w:line="240" w:lineRule="auto"/>
+        <w:spacing w:after="0"/>
       </w:pPr>
       <w:r>
         <w:continuationSeparator/>
@@ -1293,7 +1642,7 @@
         <w:b/>
         <w:noProof/>
       </w:rPr>
-      <w:t>3</w:t>
+      <w:t>4</w:t>
     </w:r>
     <w:r>
       <w:rPr>
@@ -1327,7 +1676,7 @@
         <w:b/>
         <w:noProof/>
       </w:rPr>
-      <w:t>3</w:t>
+      <w:t>4</w:t>
     </w:r>
     <w:r>
       <w:rPr>
@@ -1344,7 +1693,7 @@
   <w:footnote w:type="separator" w:id="-1">
     <w:p>
       <w:pPr>
-        <w:spacing w:after="0" w:line="240" w:lineRule="auto"/>
+        <w:spacing w:after="0"/>
       </w:pPr>
       <w:r>
         <w:separator/>
@@ -1354,7 +1703,7 @@
   <w:footnote w:type="continuationSeparator" w:id="0">
     <w:p>
       <w:pPr>
-        <w:spacing w:after="0" w:line="240" w:lineRule="auto"/>
+        <w:spacing w:after="0"/>
       </w:pPr>
       <w:r>
         <w:continuationSeparator/>
@@ -1394,6 +1743,213 @@
 <file path=word/numbering.xml><?xml version="1.0" encoding="utf-8"?>
 <w:numbering xmlns:wpc="http://schemas.microsoft.com/office/word/2010/wordprocessingCanvas" xmlns:mc="http://schemas.openxmlformats.org/markup-compatibility/2006" xmlns:o="urn:schemas-microsoft-com:office:office" xmlns:r="http://schemas.openxmlformats.org/officeDocument/2006/relationships" xmlns:m="http://schemas.openxmlformats.org/officeDocument/2006/math" xmlns:v="urn:schemas-microsoft-com:vml" xmlns:wp14="http://schemas.microsoft.com/office/word/2010/wordprocessingDrawing" xmlns:wp="http://schemas.openxmlformats.org/drawingml/2006/wordprocessingDrawing" xmlns:w10="urn:schemas-microsoft-com:office:word" xmlns:w="http://schemas.openxmlformats.org/wordprocessingml/2006/main" xmlns:w14="http://schemas.microsoft.com/office/word/2010/wordml" xmlns:wpg="http://schemas.microsoft.com/office/word/2010/wordprocessingGroup" xmlns:wpi="http://schemas.microsoft.com/office/word/2010/wordprocessingInk" xmlns:wne="http://schemas.microsoft.com/office/word/2006/wordml" xmlns:wps="http://schemas.microsoft.com/office/word/2010/wordprocessingShape" mc:Ignorable="w14 wp14">
   <w:abstractNum w:abstractNumId="0">
+    <w:nsid w:val="27F0647B"/>
+    <w:multiLevelType w:val="hybridMultilevel"/>
+    <w:tmpl w:val="15AA7FA4"/>
+    <w:lvl w:ilvl="0" w:tplc="6D7A7B14">
+      <w:start w:val="1"/>
+      <w:numFmt w:val="decimal"/>
+      <w:lvlText w:val="%1."/>
+      <w:lvlJc w:val="left"/>
+      <w:pPr>
+        <w:ind w:left="720" w:hanging="360"/>
+      </w:pPr>
+    </w:lvl>
+    <w:lvl w:ilvl="1" w:tplc="08090019" w:tentative="1">
+      <w:start w:val="1"/>
+      <w:numFmt w:val="lowerLetter"/>
+      <w:lvlText w:val="%2."/>
+      <w:lvlJc w:val="left"/>
+      <w:pPr>
+        <w:ind w:left="1440" w:hanging="360"/>
+      </w:pPr>
+    </w:lvl>
+    <w:lvl w:ilvl="2" w:tplc="0809001B" w:tentative="1">
+      <w:start w:val="1"/>
+      <w:numFmt w:val="lowerRoman"/>
+      <w:lvlText w:val="%3."/>
+      <w:lvlJc w:val="right"/>
+      <w:pPr>
+        <w:ind w:left="2160" w:hanging="180"/>
+      </w:pPr>
+    </w:lvl>
+    <w:lvl w:ilvl="3" w:tplc="0809000F" w:tentative="1">
+      <w:start w:val="1"/>
+      <w:numFmt w:val="decimal"/>
+      <w:lvlText w:val="%4."/>
+      <w:lvlJc w:val="left"/>
+      <w:pPr>
+        <w:ind w:left="2880" w:hanging="360"/>
+      </w:pPr>
+    </w:lvl>
+    <w:lvl w:ilvl="4" w:tplc="08090019" w:tentative="1">
+      <w:start w:val="1"/>
+      <w:numFmt w:val="lowerLetter"/>
+      <w:lvlText w:val="%5."/>
+      <w:lvlJc w:val="left"/>
+      <w:pPr>
+        <w:ind w:left="3600" w:hanging="360"/>
+      </w:pPr>
+    </w:lvl>
+    <w:lvl w:ilvl="5" w:tplc="0809001B" w:tentative="1">
+      <w:start w:val="1"/>
+      <w:numFmt w:val="lowerRoman"/>
+      <w:lvlText w:val="%6."/>
+      <w:lvlJc w:val="right"/>
+      <w:pPr>
+        <w:ind w:left="4320" w:hanging="180"/>
+      </w:pPr>
+    </w:lvl>
+    <w:lvl w:ilvl="6" w:tplc="0809000F" w:tentative="1">
+      <w:start w:val="1"/>
+      <w:numFmt w:val="decimal"/>
+      <w:lvlText w:val="%7."/>
+      <w:lvlJc w:val="left"/>
+      <w:pPr>
+        <w:ind w:left="5040" w:hanging="360"/>
+      </w:pPr>
+    </w:lvl>
+    <w:lvl w:ilvl="7" w:tplc="08090019" w:tentative="1">
+      <w:start w:val="1"/>
+      <w:numFmt w:val="lowerLetter"/>
+      <w:lvlText w:val="%8."/>
+      <w:lvlJc w:val="left"/>
+      <w:pPr>
+        <w:ind w:left="5760" w:hanging="360"/>
+      </w:pPr>
+    </w:lvl>
+    <w:lvl w:ilvl="8" w:tplc="0809001B" w:tentative="1">
+      <w:start w:val="1"/>
+      <w:numFmt w:val="lowerRoman"/>
+      <w:lvlText w:val="%9."/>
+      <w:lvlJc w:val="right"/>
+      <w:pPr>
+        <w:ind w:left="6480" w:hanging="180"/>
+      </w:pPr>
+    </w:lvl>
+  </w:abstractNum>
+  <w:abstractNum w:abstractNumId="1">
+    <w:nsid w:val="5A215DAA"/>
+    <w:multiLevelType w:val="multilevel"/>
+    <w:tmpl w:val="84E251CE"/>
+    <w:lvl w:ilvl="0">
+      <w:start w:val="1"/>
+      <w:numFmt w:val="decimal"/>
+      <w:lvlText w:val="%1."/>
+      <w:lvlJc w:val="left"/>
+      <w:pPr>
+        <w:ind w:left="720" w:hanging="360"/>
+      </w:pPr>
+      <w:rPr>
+        <w:rFonts w:hint="default"/>
+      </w:rPr>
+    </w:lvl>
+    <w:lvl w:ilvl="1">
+      <w:start w:val="1"/>
+      <w:numFmt w:val="decimal"/>
+      <w:isLgl/>
+      <w:lvlText w:val="%1.%2"/>
+      <w:lvlJc w:val="left"/>
+      <w:pPr>
+        <w:ind w:left="750" w:hanging="390"/>
+      </w:pPr>
+      <w:rPr>
+        <w:rFonts w:hint="default"/>
+      </w:rPr>
+    </w:lvl>
+    <w:lvl w:ilvl="2">
+      <w:start w:val="1"/>
+      <w:numFmt w:val="decimal"/>
+      <w:isLgl/>
+      <w:lvlText w:val="%1.%2.%3"/>
+      <w:lvlJc w:val="left"/>
+      <w:pPr>
+        <w:ind w:left="1080" w:hanging="720"/>
+      </w:pPr>
+      <w:rPr>
+        <w:rFonts w:hint="default"/>
+      </w:rPr>
+    </w:lvl>
+    <w:lvl w:ilvl="3">
+      <w:start w:val="1"/>
+      <w:numFmt w:val="decimal"/>
+      <w:isLgl/>
+      <w:lvlText w:val="%1.%2.%3.%4"/>
+      <w:lvlJc w:val="left"/>
+      <w:pPr>
+        <w:ind w:left="1080" w:hanging="720"/>
+      </w:pPr>
+      <w:rPr>
+        <w:rFonts w:hint="default"/>
+      </w:rPr>
+    </w:lvl>
+    <w:lvl w:ilvl="4">
+      <w:start w:val="1"/>
+      <w:numFmt w:val="decimal"/>
+      <w:isLgl/>
+      <w:lvlText w:val="%1.%2.%3.%4.%5"/>
+      <w:lvlJc w:val="left"/>
+      <w:pPr>
+        <w:ind w:left="1440" w:hanging="1080"/>
+      </w:pPr>
+      <w:rPr>
+        <w:rFonts w:hint="default"/>
+      </w:rPr>
+    </w:lvl>
+    <w:lvl w:ilvl="5">
+      <w:start w:val="1"/>
+      <w:numFmt w:val="decimal"/>
+      <w:isLgl/>
+      <w:lvlText w:val="%1.%2.%3.%4.%5.%6"/>
+      <w:lvlJc w:val="left"/>
+      <w:pPr>
+        <w:ind w:left="1440" w:hanging="1080"/>
+      </w:pPr>
+      <w:rPr>
+        <w:rFonts w:hint="default"/>
+      </w:rPr>
+    </w:lvl>
+    <w:lvl w:ilvl="6">
+      <w:start w:val="1"/>
+      <w:numFmt w:val="decimal"/>
+      <w:isLgl/>
+      <w:lvlText w:val="%1.%2.%3.%4.%5.%6.%7"/>
+      <w:lvlJc w:val="left"/>
+      <w:pPr>
+        <w:ind w:left="1800" w:hanging="1440"/>
+      </w:pPr>
+      <w:rPr>
+        <w:rFonts w:hint="default"/>
+      </w:rPr>
+    </w:lvl>
+    <w:lvl w:ilvl="7">
+      <w:start w:val="1"/>
+      <w:numFmt w:val="decimal"/>
+      <w:isLgl/>
+      <w:lvlText w:val="%1.%2.%3.%4.%5.%6.%7.%8"/>
+      <w:lvlJc w:val="left"/>
+      <w:pPr>
+        <w:ind w:left="1800" w:hanging="1440"/>
+      </w:pPr>
+      <w:rPr>
+        <w:rFonts w:hint="default"/>
+      </w:rPr>
+    </w:lvl>
+    <w:lvl w:ilvl="8">
+      <w:start w:val="1"/>
+      <w:numFmt w:val="decimal"/>
+      <w:isLgl/>
+      <w:lvlText w:val="%1.%2.%3.%4.%5.%6.%7.%8.%9"/>
+      <w:lvlJc w:val="left"/>
+      <w:pPr>
+        <w:ind w:left="1800" w:hanging="1440"/>
+      </w:pPr>
+      <w:rPr>
+        <w:rFonts w:hint="default"/>
+      </w:rPr>
+    </w:lvl>
+  </w:abstractNum>
+  <w:abstractNum w:abstractNumId="2">
     <w:nsid w:val="5E9077C8"/>
     <w:multiLevelType w:val="multilevel"/>
     <w:tmpl w:val="84E251CE"/>
@@ -1514,7 +2070,7 @@
       </w:rPr>
     </w:lvl>
   </w:abstractNum>
-  <w:abstractNum w:abstractNumId="1">
+  <w:abstractNum w:abstractNumId="3">
     <w:nsid w:val="5FF17055"/>
     <w:multiLevelType w:val="multilevel"/>
     <w:tmpl w:val="84E251CE"/>
@@ -1635,7 +2191,7 @@
       </w:rPr>
     </w:lvl>
   </w:abstractNum>
-  <w:abstractNum w:abstractNumId="2">
+  <w:abstractNum w:abstractNumId="4">
     <w:nsid w:val="74E70D6B"/>
     <w:multiLevelType w:val="hybridMultilevel"/>
     <w:tmpl w:val="ED28D8C2"/>
@@ -1748,14 +2304,144 @@
       </w:rPr>
     </w:lvl>
   </w:abstractNum>
+  <w:abstractNum w:abstractNumId="5">
+    <w:nsid w:val="764F0CB9"/>
+    <w:multiLevelType w:val="multilevel"/>
+    <w:tmpl w:val="84E251CE"/>
+    <w:lvl w:ilvl="0">
+      <w:start w:val="1"/>
+      <w:numFmt w:val="decimal"/>
+      <w:lvlText w:val="%1."/>
+      <w:lvlJc w:val="left"/>
+      <w:pPr>
+        <w:ind w:left="720" w:hanging="360"/>
+      </w:pPr>
+      <w:rPr>
+        <w:rFonts w:hint="default"/>
+      </w:rPr>
+    </w:lvl>
+    <w:lvl w:ilvl="1">
+      <w:start w:val="1"/>
+      <w:numFmt w:val="decimal"/>
+      <w:isLgl/>
+      <w:lvlText w:val="%1.%2"/>
+      <w:lvlJc w:val="left"/>
+      <w:pPr>
+        <w:ind w:left="750" w:hanging="390"/>
+      </w:pPr>
+      <w:rPr>
+        <w:rFonts w:hint="default"/>
+      </w:rPr>
+    </w:lvl>
+    <w:lvl w:ilvl="2">
+      <w:start w:val="1"/>
+      <w:numFmt w:val="decimal"/>
+      <w:isLgl/>
+      <w:lvlText w:val="%1.%2.%3"/>
+      <w:lvlJc w:val="left"/>
+      <w:pPr>
+        <w:ind w:left="1080" w:hanging="720"/>
+      </w:pPr>
+      <w:rPr>
+        <w:rFonts w:hint="default"/>
+      </w:rPr>
+    </w:lvl>
+    <w:lvl w:ilvl="3">
+      <w:start w:val="1"/>
+      <w:numFmt w:val="decimal"/>
+      <w:isLgl/>
+      <w:lvlText w:val="%1.%2.%3.%4"/>
+      <w:lvlJc w:val="left"/>
+      <w:pPr>
+        <w:ind w:left="1080" w:hanging="720"/>
+      </w:pPr>
+      <w:rPr>
+        <w:rFonts w:hint="default"/>
+      </w:rPr>
+    </w:lvl>
+    <w:lvl w:ilvl="4">
+      <w:start w:val="1"/>
+      <w:numFmt w:val="decimal"/>
+      <w:isLgl/>
+      <w:lvlText w:val="%1.%2.%3.%4.%5"/>
+      <w:lvlJc w:val="left"/>
+      <w:pPr>
+        <w:ind w:left="1440" w:hanging="1080"/>
+      </w:pPr>
+      <w:rPr>
+        <w:rFonts w:hint="default"/>
+      </w:rPr>
+    </w:lvl>
+    <w:lvl w:ilvl="5">
+      <w:start w:val="1"/>
+      <w:numFmt w:val="decimal"/>
+      <w:isLgl/>
+      <w:lvlText w:val="%1.%2.%3.%4.%5.%6"/>
+      <w:lvlJc w:val="left"/>
+      <w:pPr>
+        <w:ind w:left="1440" w:hanging="1080"/>
+      </w:pPr>
+      <w:rPr>
+        <w:rFonts w:hint="default"/>
+      </w:rPr>
+    </w:lvl>
+    <w:lvl w:ilvl="6">
+      <w:start w:val="1"/>
+      <w:numFmt w:val="decimal"/>
+      <w:isLgl/>
+      <w:lvlText w:val="%1.%2.%3.%4.%5.%6.%7"/>
+      <w:lvlJc w:val="left"/>
+      <w:pPr>
+        <w:ind w:left="1800" w:hanging="1440"/>
+      </w:pPr>
+      <w:rPr>
+        <w:rFonts w:hint="default"/>
+      </w:rPr>
+    </w:lvl>
+    <w:lvl w:ilvl="7">
+      <w:start w:val="1"/>
+      <w:numFmt w:val="decimal"/>
+      <w:isLgl/>
+      <w:lvlText w:val="%1.%2.%3.%4.%5.%6.%7.%8"/>
+      <w:lvlJc w:val="left"/>
+      <w:pPr>
+        <w:ind w:left="1800" w:hanging="1440"/>
+      </w:pPr>
+      <w:rPr>
+        <w:rFonts w:hint="default"/>
+      </w:rPr>
+    </w:lvl>
+    <w:lvl w:ilvl="8">
+      <w:start w:val="1"/>
+      <w:numFmt w:val="decimal"/>
+      <w:isLgl/>
+      <w:lvlText w:val="%1.%2.%3.%4.%5.%6.%7.%8.%9"/>
+      <w:lvlJc w:val="left"/>
+      <w:pPr>
+        <w:ind w:left="1800" w:hanging="1440"/>
+      </w:pPr>
+      <w:rPr>
+        <w:rFonts w:hint="default"/>
+      </w:rPr>
+    </w:lvl>
+  </w:abstractNum>
   <w:num w:numId="1">
-    <w:abstractNumId w:val="1"/>
+    <w:abstractNumId w:val="3"/>
   </w:num>
   <w:num w:numId="2">
+    <w:abstractNumId w:val="4"/>
+  </w:num>
+  <w:num w:numId="3">
     <w:abstractNumId w:val="2"/>
   </w:num>
-  <w:num w:numId="3">
+  <w:num w:numId="4">
     <w:abstractNumId w:val="0"/>
+  </w:num>
+  <w:num w:numId="5">
+    <w:abstractNumId w:val="5"/>
+  </w:num>
+  <w:num w:numId="6">
+    <w:abstractNumId w:val="1"/>
   </w:num>
 </w:numbering>
 </file>
@@ -1919,7 +2605,10 @@
   <w:style w:type="paragraph" w:default="1" w:styleId="Normal">
     <w:name w:val="Normal"/>
     <w:qFormat/>
-    <w:rsid w:val="00D80818"/>
+    <w:rsid w:val="00087260"/>
+    <w:pPr>
+      <w:spacing w:line="240" w:lineRule="auto"/>
+    </w:pPr>
     <w:rPr>
       <w:rFonts w:ascii="Times New Roman" w:hAnsi="Times New Roman"/>
       <w:sz w:val="24"/>
@@ -1932,11 +2621,11 @@
     <w:link w:val="Heading1Char"/>
     <w:uiPriority w:val="9"/>
     <w:qFormat/>
-    <w:rsid w:val="00D80818"/>
+    <w:rsid w:val="00087260"/>
     <w:pPr>
       <w:keepNext/>
       <w:keepLines/>
-      <w:spacing w:before="480" w:after="0"/>
+      <w:spacing w:before="480"/>
       <w:outlineLvl w:val="0"/>
     </w:pPr>
     <w:rPr>
@@ -1956,11 +2645,10 @@
     <w:uiPriority w:val="9"/>
     <w:unhideWhenUsed/>
     <w:qFormat/>
-    <w:rsid w:val="00D80818"/>
+    <w:rsid w:val="00B422D5"/>
     <w:pPr>
       <w:keepNext/>
       <w:keepLines/>
-      <w:spacing w:before="200" w:after="0"/>
       <w:outlineLvl w:val="1"/>
     </w:pPr>
     <w:rPr>
@@ -2011,7 +2699,7 @@
         <w:tab w:val="center" w:pos="4513"/>
         <w:tab w:val="right" w:pos="9026"/>
       </w:tabs>
-      <w:spacing w:after="0" w:line="240" w:lineRule="auto"/>
+      <w:spacing w:after="0"/>
     </w:pPr>
   </w:style>
   <w:style w:type="character" w:customStyle="1" w:styleId="HeaderChar">
@@ -2033,7 +2721,7 @@
         <w:tab w:val="center" w:pos="4513"/>
         <w:tab w:val="right" w:pos="9026"/>
       </w:tabs>
-      <w:spacing w:after="0" w:line="240" w:lineRule="auto"/>
+      <w:spacing w:after="0"/>
     </w:pPr>
   </w:style>
   <w:style w:type="character" w:customStyle="1" w:styleId="FooterChar">
@@ -2055,7 +2743,7 @@
       <w:pBdr>
         <w:bottom w:val="single" w:sz="8" w:space="4" w:color="4F81BD" w:themeColor="accent1"/>
       </w:pBdr>
-      <w:spacing w:after="300" w:line="240" w:lineRule="auto"/>
+      <w:spacing w:after="300"/>
       <w:contextualSpacing/>
       <w:jc w:val="center"/>
     </w:pPr>
@@ -2122,7 +2810,7 @@
     <w:basedOn w:val="DefaultParagraphFont"/>
     <w:link w:val="Heading1"/>
     <w:uiPriority w:val="9"/>
-    <w:rsid w:val="00D80818"/>
+    <w:rsid w:val="00087260"/>
     <w:rPr>
       <w:rFonts w:ascii="Times New Roman" w:eastAsiaTheme="majorEastAsia" w:hAnsi="Times New Roman" w:cstheme="majorBidi"/>
       <w:b/>
@@ -2157,7 +2845,7 @@
     <w:unhideWhenUsed/>
     <w:rsid w:val="00D80818"/>
     <w:pPr>
-      <w:spacing w:after="0" w:line="240" w:lineRule="auto"/>
+      <w:spacing w:after="0"/>
     </w:pPr>
     <w:rPr>
       <w:rFonts w:ascii="Tahoma" w:hAnsi="Tahoma" w:cs="Tahoma"/>
@@ -2183,7 +2871,7 @@
     <w:basedOn w:val="DefaultParagraphFont"/>
     <w:link w:val="Heading2"/>
     <w:uiPriority w:val="9"/>
-    <w:rsid w:val="00D80818"/>
+    <w:rsid w:val="00B422D5"/>
     <w:rPr>
       <w:rFonts w:ascii="Times New Roman" w:eastAsiaTheme="majorEastAsia" w:hAnsi="Times New Roman" w:cstheme="majorBidi"/>
       <w:b/>
@@ -2402,7 +3090,10 @@
   <w:style w:type="paragraph" w:default="1" w:styleId="Normal">
     <w:name w:val="Normal"/>
     <w:qFormat/>
-    <w:rsid w:val="00D80818"/>
+    <w:rsid w:val="00087260"/>
+    <w:pPr>
+      <w:spacing w:line="240" w:lineRule="auto"/>
+    </w:pPr>
     <w:rPr>
       <w:rFonts w:ascii="Times New Roman" w:hAnsi="Times New Roman"/>
       <w:sz w:val="24"/>
@@ -2415,11 +3106,11 @@
     <w:link w:val="Heading1Char"/>
     <w:uiPriority w:val="9"/>
     <w:qFormat/>
-    <w:rsid w:val="00D80818"/>
+    <w:rsid w:val="00087260"/>
     <w:pPr>
       <w:keepNext/>
       <w:keepLines/>
-      <w:spacing w:before="480" w:after="0"/>
+      <w:spacing w:before="480"/>
       <w:outlineLvl w:val="0"/>
     </w:pPr>
     <w:rPr>
@@ -2439,11 +3130,10 @@
     <w:uiPriority w:val="9"/>
     <w:unhideWhenUsed/>
     <w:qFormat/>
-    <w:rsid w:val="00D80818"/>
+    <w:rsid w:val="00B422D5"/>
     <w:pPr>
       <w:keepNext/>
       <w:keepLines/>
-      <w:spacing w:before="200" w:after="0"/>
       <w:outlineLvl w:val="1"/>
     </w:pPr>
     <w:rPr>
@@ -2494,7 +3184,7 @@
         <w:tab w:val="center" w:pos="4513"/>
         <w:tab w:val="right" w:pos="9026"/>
       </w:tabs>
-      <w:spacing w:after="0" w:line="240" w:lineRule="auto"/>
+      <w:spacing w:after="0"/>
     </w:pPr>
   </w:style>
   <w:style w:type="character" w:customStyle="1" w:styleId="HeaderChar">
@@ -2516,7 +3206,7 @@
         <w:tab w:val="center" w:pos="4513"/>
         <w:tab w:val="right" w:pos="9026"/>
       </w:tabs>
-      <w:spacing w:after="0" w:line="240" w:lineRule="auto"/>
+      <w:spacing w:after="0"/>
     </w:pPr>
   </w:style>
   <w:style w:type="character" w:customStyle="1" w:styleId="FooterChar">
@@ -2538,7 +3228,7 @@
       <w:pBdr>
         <w:bottom w:val="single" w:sz="8" w:space="4" w:color="4F81BD" w:themeColor="accent1"/>
       </w:pBdr>
-      <w:spacing w:after="300" w:line="240" w:lineRule="auto"/>
+      <w:spacing w:after="300"/>
       <w:contextualSpacing/>
       <w:jc w:val="center"/>
     </w:pPr>
@@ -2605,7 +3295,7 @@
     <w:basedOn w:val="DefaultParagraphFont"/>
     <w:link w:val="Heading1"/>
     <w:uiPriority w:val="9"/>
-    <w:rsid w:val="00D80818"/>
+    <w:rsid w:val="00087260"/>
     <w:rPr>
       <w:rFonts w:ascii="Times New Roman" w:eastAsiaTheme="majorEastAsia" w:hAnsi="Times New Roman" w:cstheme="majorBidi"/>
       <w:b/>
@@ -2640,7 +3330,7 @@
     <w:unhideWhenUsed/>
     <w:rsid w:val="00D80818"/>
     <w:pPr>
-      <w:spacing w:after="0" w:line="240" w:lineRule="auto"/>
+      <w:spacing w:after="0"/>
     </w:pPr>
     <w:rPr>
       <w:rFonts w:ascii="Tahoma" w:hAnsi="Tahoma" w:cs="Tahoma"/>
@@ -2666,7 +3356,7 @@
     <w:basedOn w:val="DefaultParagraphFont"/>
     <w:link w:val="Heading2"/>
     <w:uiPriority w:val="9"/>
-    <w:rsid w:val="00D80818"/>
+    <w:rsid w:val="00B422D5"/>
     <w:rPr>
       <w:rFonts w:ascii="Times New Roman" w:eastAsiaTheme="majorEastAsia" w:hAnsi="Times New Roman" w:cstheme="majorBidi"/>
       <w:b/>
@@ -3524,7 +4214,7 @@
 </file>
 
 <file path=customXml/itemProps1.xml><?xml version="1.0" encoding="utf-8"?>
-<ds:datastoreItem xmlns:ds="http://schemas.openxmlformats.org/officeDocument/2006/customXml" ds:itemID="{9D254AD3-00B3-4A4A-94C6-2F654F6D15C4}">
+<ds:datastoreItem xmlns:ds="http://schemas.openxmlformats.org/officeDocument/2006/customXml" ds:itemID="{00E4CC02-B229-4AE9-87FC-B660AC70BDD2}">
   <ds:schemaRefs>
     <ds:schemaRef ds:uri="http://schemas.openxmlformats.org/officeDocument/2006/bibliography"/>
   </ds:schemaRefs>

</xml_diff>

<commit_message>
added some historical events (whatever i could remember)
</commit_message>
<xml_diff>
--- a/n15/docs/Final Report.docx
+++ b/n15/docs/Final Report.docx
@@ -1423,19 +1423,74 @@
     </w:p>
     <w:p>
       <w:r>
-        <w:t>This should outline the main events over the lifetime of the project, and how</w:t>
+        <w:t>This should outline the main events over the lifetime of the project</w:t>
+      </w:r>
+      <w:r>
+        <w:t>:</w:t>
+      </w:r>
+    </w:p>
+    <w:p>
+      <w:r>
+        <w:t>First meeting get to know each other, interests, what we are good at what we are bad at, etc.</w:t>
+      </w:r>
+    </w:p>
+    <w:p>
+      <w:r>
+        <w:t xml:space="preserve">Different people assigned different things to research to help with deciding the different options, such as glassfish and </w:t>
+      </w:r>
+      <w:proofErr w:type="spellStart"/>
+      <w:r>
+        <w:t>google</w:t>
+      </w:r>
+      <w:proofErr w:type="spellEnd"/>
+      <w:r>
+        <w:t xml:space="preserve"> app engine, etc.</w:t>
+      </w:r>
+      <w:r>
+        <w:t xml:space="preserve"> and a project plan is written</w:t>
       </w:r>
       <w:r>
         <w:t xml:space="preserve"> </w:t>
       </w:r>
-      <w:r>
-        <w:t>the project team acted to produce a plan and to deliver a product within a constra</w:t>
-      </w:r>
-      <w:r>
-        <w:t xml:space="preserve">ined lifetime. This should take </w:t>
-      </w:r>
-      <w:r>
-        <w:t>no more than two pages of A4.</w:t>
+    </w:p>
+    <w:p>
+      <w:r>
+        <w:t>Initial roles assigned and split into teams, testing and design.</w:t>
+      </w:r>
+    </w:p>
+    <w:p>
+      <w:r>
+        <w:t>Testing team assigned to creating test specification, design team assigned to creating design specification.</w:t>
+      </w:r>
+    </w:p>
+    <w:p>
+      <w:r>
+        <w:t xml:space="preserve">Team members with most experience in programming assigned to carrying out </w:t>
+      </w:r>
+      <w:proofErr w:type="spellStart"/>
+      <w:r>
+        <w:t>spikework</w:t>
+      </w:r>
+      <w:proofErr w:type="spellEnd"/>
+      <w:r>
+        <w:t xml:space="preserve"> on different things</w:t>
+      </w:r>
+    </w:p>
+    <w:p>
+      <w:bookmarkStart w:id="6" w:name="_GoBack"/>
+      <w:bookmarkEnd w:id="6"/>
+    </w:p>
+    <w:p>
+      <w:r>
+        <w:t xml:space="preserve"> </w:t>
+      </w:r>
+      <w:proofErr w:type="gramStart"/>
+      <w:r>
+        <w:t>and</w:t>
+      </w:r>
+      <w:proofErr w:type="gramEnd"/>
+      <w:r>
+        <w:t xml:space="preserve"> how the project team acted to produce a plan and to deliver a product within a constrained lifetime. This should take no more than two pages of A4.</w:t>
       </w:r>
     </w:p>
     <w:p>
@@ -1453,25 +1508,7 @@
     </w:p>
     <w:p>
       <w:r>
-        <w:t>This should give a summary of which parts of the project are perceived as correct and</w:t>
-      </w:r>
-      <w:r>
-        <w:t xml:space="preserve"> </w:t>
-      </w:r>
-      <w:r>
-        <w:t>which are not. It is as well to be as accurate as possible here - more marks will be deducted for problems that are</w:t>
-      </w:r>
-      <w:r>
-        <w:t xml:space="preserve"> </w:t>
-      </w:r>
-      <w:r>
-        <w:t>not declared but are detected by the markers than for problems that are declared in the final report. As well as</w:t>
-      </w:r>
-      <w:r>
-        <w:t xml:space="preserve"> </w:t>
-      </w:r>
-      <w:r>
-        <w:t>missing or erroneous features in the software, known problems with documents should be included here.</w:t>
+        <w:t>This should give a summary of which parts of the project are perceived as correct and which are not. It is as well to be as accurate as possible here - more marks will be deducted for problems that are not declared but are detected by the markers than for problems that are declared in the final report. As well as missing or erroneous features in the software, known problems with documents should be included here.</w:t>
       </w:r>
     </w:p>
     <w:p>
@@ -1489,25 +1526,7 @@
     </w:p>
     <w:p>
       <w:r>
-        <w:t>The project leader should write a half page description of the duties and</w:t>
-      </w:r>
-      <w:r>
-        <w:t xml:space="preserve"> </w:t>
-      </w:r>
-      <w:r>
-        <w:t>performance of each group member, including the group leaders themselves. This should be agreed with the</w:t>
-      </w:r>
-      <w:r>
-        <w:t xml:space="preserve"> </w:t>
-      </w:r>
-      <w:r>
-        <w:t>group member if possible, and it should state whether agreement was reached, and if not, should give an</w:t>
-      </w:r>
-      <w:r>
-        <w:t xml:space="preserve"> </w:t>
-      </w:r>
-      <w:r>
-        <w:t>explanation why not.</w:t>
+        <w:t>The project leader should write a half page description of the duties and performance of each group member, including the group leaders themselves. This should be agreed with the group member if possible, and it should state whether agreement was reached, and if not, should give an explanation why not.</w:t>
       </w:r>
     </w:p>
     <w:p>
@@ -1525,13 +1544,7 @@
     </w:p>
     <w:p>
       <w:r>
-        <w:t>This should be no more than a page in length and should address</w:t>
-      </w:r>
-      <w:r>
-        <w:t xml:space="preserve"> </w:t>
-      </w:r>
-      <w:r>
-        <w:t>the following subjects:</w:t>
+        <w:t>This should be no more than a page in length and should address the following subjects:</w:t>
       </w:r>
     </w:p>
     <w:p>
@@ -1548,8 +1561,6 @@
       <w:r>
         <w:t>3. What were the most important lessons learned about software projects and about working in teams?</w:t>
       </w:r>
-      <w:bookmarkStart w:id="6" w:name="_GoBack"/>
-      <w:bookmarkEnd w:id="6"/>
     </w:p>
     <w:p/>
     <w:p/>
@@ -1676,7 +1687,7 @@
         <w:b/>
         <w:noProof/>
       </w:rPr>
-      <w:t>4</w:t>
+      <w:t>5</w:t>
     </w:r>
     <w:r>
       <w:rPr>
@@ -4214,7 +4225,7 @@
 </file>
 
 <file path=customXml/itemProps1.xml><?xml version="1.0" encoding="utf-8"?>
-<ds:datastoreItem xmlns:ds="http://schemas.openxmlformats.org/officeDocument/2006/customXml" ds:itemID="{00E4CC02-B229-4AE9-87FC-B660AC70BDD2}">
+<ds:datastoreItem xmlns:ds="http://schemas.openxmlformats.org/officeDocument/2006/customXml" ds:itemID="{2F3F9C0D-185D-40E4-896F-8737DA1A0A69}">
   <ds:schemaRefs>
     <ds:schemaRef ds:uri="http://schemas.openxmlformats.org/officeDocument/2006/bibliography"/>
   </ds:schemaRefs>

</xml_diff>

<commit_message>
updating the Table of Contents
</commit_message>
<xml_diff>
--- a/n15/docs/Final Report.docx
+++ b/n15/docs/Final Report.docx
@@ -137,8 +137,20 @@
           <w:bCs w:val="0"/>
           <w:szCs w:val="24"/>
         </w:rPr>
-        <w:t>Samuel Sherar</w:t>
-      </w:r>
+        <w:t xml:space="preserve">Samuel </w:t>
+      </w:r>
+      <w:proofErr w:type="spellStart"/>
+      <w:r>
+        <w:rPr>
+          <w:rStyle w:val="Strong"/>
+          <w:rFonts w:cs="Times New Roman"/>
+          <w:b w:val="0"/>
+          <w:bCs w:val="0"/>
+          <w:szCs w:val="24"/>
+        </w:rPr>
+        <w:t>Sherar</w:t>
+      </w:r>
+      <w:proofErr w:type="spellEnd"/>
     </w:p>
     <w:p>
       <w:pPr>
@@ -149,12 +161,21 @@
           <w:szCs w:val="24"/>
         </w:rPr>
       </w:pPr>
+      <w:proofErr w:type="spellStart"/>
       <w:r>
         <w:rPr>
           <w:rFonts w:cs="Times New Roman"/>
           <w:szCs w:val="24"/>
         </w:rPr>
-        <w:t xml:space="preserve">Config Ref: </w:t>
+        <w:t>Config</w:t>
+      </w:r>
+      <w:proofErr w:type="spellEnd"/>
+      <w:r>
+        <w:rPr>
+          <w:rFonts w:cs="Times New Roman"/>
+          <w:szCs w:val="24"/>
+        </w:rPr>
+        <w:t xml:space="preserve"> Ref: </w:t>
       </w:r>
       <w:r>
         <w:rPr>
@@ -234,8 +255,6 @@
         <w:tab/>
         <w:t>1.1</w:t>
       </w:r>
-      <w:bookmarkStart w:id="0" w:name="_GoBack"/>
-      <w:bookmarkEnd w:id="0"/>
     </w:p>
     <w:p>
       <w:pPr>
@@ -601,7 +620,18 @@
               <w:sz w:val="36"/>
               <w:szCs w:val="36"/>
             </w:rPr>
-            <w:t>Contents</w:t>
+            <w:t>Content</w:t>
+          </w:r>
+          <w:bookmarkStart w:id="0" w:name="_GoBack"/>
+          <w:bookmarkEnd w:id="0"/>
+          <w:r>
+            <w:rPr>
+              <w:rFonts w:cs="Times New Roman"/>
+              <w:color w:val="auto"/>
+              <w:sz w:val="36"/>
+              <w:szCs w:val="36"/>
+            </w:rPr>
+            <w:t>s</w:t>
           </w:r>
         </w:p>
         <w:p>
@@ -660,7 +690,7 @@
             <w:rPr>
               <w:noProof/>
             </w:rPr>
-            <w:instrText xml:space="preserve"> PAGEREF _Toc222420924 \h </w:instrText>
+            <w:instrText xml:space="preserve"> PAGEREF _Toc222422001 \h </w:instrText>
           </w:r>
           <w:r>
             <w:rPr>
@@ -721,7 +751,7 @@
             <w:rPr>
               <w:noProof/>
             </w:rPr>
-            <w:instrText xml:space="preserve"> PAGEREF _Toc222420925 \h </w:instrText>
+            <w:instrText xml:space="preserve"> PAGEREF _Toc222422002 \h </w:instrText>
           </w:r>
           <w:r>
             <w:rPr>
@@ -782,7 +812,7 @@
             <w:rPr>
               <w:noProof/>
             </w:rPr>
-            <w:instrText xml:space="preserve"> PAGEREF _Toc222420926 \h </w:instrText>
+            <w:instrText xml:space="preserve"> PAGEREF _Toc222422003 \h </w:instrText>
           </w:r>
           <w:r>
             <w:rPr>
@@ -843,7 +873,7 @@
             <w:rPr>
               <w:noProof/>
             </w:rPr>
-            <w:instrText xml:space="preserve"> PAGEREF _Toc222420927 \h </w:instrText>
+            <w:instrText xml:space="preserve"> PAGEREF _Toc222422004 \h </w:instrText>
           </w:r>
           <w:r>
             <w:rPr>
@@ -904,7 +934,7 @@
             <w:rPr>
               <w:noProof/>
             </w:rPr>
-            <w:instrText xml:space="preserve"> PAGEREF _Toc222420928 \h </w:instrText>
+            <w:instrText xml:space="preserve"> PAGEREF _Toc222422005 \h </w:instrText>
           </w:r>
           <w:r>
             <w:rPr>
@@ -965,7 +995,7 @@
             <w:rPr>
               <w:noProof/>
             </w:rPr>
-            <w:instrText xml:space="preserve"> PAGEREF _Toc222420929 \h </w:instrText>
+            <w:instrText xml:space="preserve"> PAGEREF _Toc222422006 \h </w:instrText>
           </w:r>
           <w:r>
             <w:rPr>
@@ -998,7 +1028,10 @@
               <w:tab w:val="right" w:leader="dot" w:pos="9016"/>
             </w:tabs>
             <w:rPr>
-              <w:noProof/>
+              <w:rFonts w:asciiTheme="minorHAnsi" w:hAnsiTheme="minorHAnsi"/>
+              <w:noProof/>
+              <w:szCs w:val="24"/>
+              <w:lang w:val="en-US" w:eastAsia="ja-JP" w:bidi="ar-SA"/>
             </w:rPr>
           </w:pPr>
           <w:r>
@@ -1023,7 +1056,7 @@
             <w:rPr>
               <w:noProof/>
             </w:rPr>
-            <w:instrText xml:space="preserve"> PAGEREF _Toc222420930 \h </w:instrText>
+            <w:instrText xml:space="preserve"> PAGEREF _Toc222422007 \h </w:instrText>
           </w:r>
           <w:r>
             <w:rPr>
@@ -1056,7 +1089,10 @@
               <w:tab w:val="right" w:leader="dot" w:pos="9016"/>
             </w:tabs>
             <w:rPr>
-              <w:noProof/>
+              <w:rFonts w:asciiTheme="minorHAnsi" w:hAnsiTheme="minorHAnsi"/>
+              <w:noProof/>
+              <w:szCs w:val="24"/>
+              <w:lang w:val="en-US" w:eastAsia="ja-JP" w:bidi="ar-SA"/>
             </w:rPr>
           </w:pPr>
           <w:r>
@@ -1081,7 +1117,7 @@
             <w:rPr>
               <w:noProof/>
             </w:rPr>
-            <w:instrText xml:space="preserve"> PAGEREF _Toc222420931 \h </w:instrText>
+            <w:instrText xml:space="preserve"> PAGEREF _Toc222422008 \h </w:instrText>
           </w:r>
           <w:r>
             <w:rPr>
@@ -1114,7 +1150,10 @@
               <w:tab w:val="right" w:leader="dot" w:pos="9016"/>
             </w:tabs>
             <w:rPr>
-              <w:noProof/>
+              <w:rFonts w:asciiTheme="minorHAnsi" w:hAnsiTheme="minorHAnsi"/>
+              <w:noProof/>
+              <w:szCs w:val="24"/>
+              <w:lang w:val="en-US" w:eastAsia="ja-JP" w:bidi="ar-SA"/>
             </w:rPr>
           </w:pPr>
           <w:r>
@@ -1139,7 +1178,7 @@
             <w:rPr>
               <w:noProof/>
             </w:rPr>
-            <w:instrText xml:space="preserve"> PAGEREF _Toc222420932 \h </w:instrText>
+            <w:instrText xml:space="preserve"> PAGEREF _Toc222422009 \h </w:instrText>
           </w:r>
           <w:r>
             <w:rPr>
@@ -1172,7 +1211,10 @@
               <w:tab w:val="right" w:leader="dot" w:pos="9016"/>
             </w:tabs>
             <w:rPr>
-              <w:noProof/>
+              <w:rFonts w:asciiTheme="minorHAnsi" w:hAnsiTheme="minorHAnsi"/>
+              <w:noProof/>
+              <w:szCs w:val="24"/>
+              <w:lang w:val="en-US" w:eastAsia="ja-JP" w:bidi="ar-SA"/>
             </w:rPr>
           </w:pPr>
           <w:r>
@@ -1197,7 +1239,7 @@
             <w:rPr>
               <w:noProof/>
             </w:rPr>
-            <w:instrText xml:space="preserve"> PAGEREF _Toc222420933 \h </w:instrText>
+            <w:instrText xml:space="preserve"> PAGEREF _Toc222422010 \h </w:instrText>
           </w:r>
           <w:r>
             <w:rPr>
@@ -1230,7 +1272,10 @@
               <w:tab w:val="right" w:leader="dot" w:pos="9016"/>
             </w:tabs>
             <w:rPr>
-              <w:noProof/>
+              <w:rFonts w:asciiTheme="minorHAnsi" w:hAnsiTheme="minorHAnsi"/>
+              <w:noProof/>
+              <w:szCs w:val="24"/>
+              <w:lang w:val="en-US" w:eastAsia="ja-JP" w:bidi="ar-SA"/>
             </w:rPr>
           </w:pPr>
           <w:r>
@@ -1255,7 +1300,7 @@
             <w:rPr>
               <w:noProof/>
             </w:rPr>
-            <w:instrText xml:space="preserve"> PAGEREF _Toc222420934 \h </w:instrText>
+            <w:instrText xml:space="preserve"> PAGEREF _Toc222422011 \h </w:instrText>
           </w:r>
           <w:r>
             <w:rPr>
@@ -1316,7 +1361,7 @@
             <w:rPr>
               <w:noProof/>
             </w:rPr>
-            <w:instrText xml:space="preserve"> PAGEREF _Toc222420935 \h </w:instrText>
+            <w:instrText xml:space="preserve"> PAGEREF _Toc222422012 \h </w:instrText>
           </w:r>
           <w:r>
             <w:rPr>
@@ -1377,7 +1422,7 @@
             <w:rPr>
               <w:noProof/>
             </w:rPr>
-            <w:instrText xml:space="preserve"> PAGEREF _Toc222420936 \h </w:instrText>
+            <w:instrText xml:space="preserve"> PAGEREF _Toc222422013 \h </w:instrText>
           </w:r>
           <w:r>
             <w:rPr>
@@ -1439,7 +1484,7 @@
             <w:rPr>
               <w:noProof/>
             </w:rPr>
-            <w:instrText xml:space="preserve"> PAGEREF _Toc222420937 \h </w:instrText>
+            <w:instrText xml:space="preserve"> PAGEREF _Toc222422014 \h </w:instrText>
           </w:r>
           <w:r>
             <w:rPr>
@@ -1500,7 +1545,7 @@
             <w:rPr>
               <w:noProof/>
             </w:rPr>
-            <w:instrText xml:space="preserve"> PAGEREF _Toc222420938 \h </w:instrText>
+            <w:instrText xml:space="preserve"> PAGEREF _Toc222422015 \h </w:instrText>
           </w:r>
           <w:r>
             <w:rPr>
@@ -1561,7 +1606,7 @@
             <w:rPr>
               <w:noProof/>
             </w:rPr>
-            <w:instrText xml:space="preserve"> PAGEREF _Toc222420939 \h </w:instrText>
+            <w:instrText xml:space="preserve"> PAGEREF _Toc222422016 \h </w:instrText>
           </w:r>
           <w:r>
             <w:rPr>
@@ -1622,7 +1667,7 @@
             <w:rPr>
               <w:noProof/>
             </w:rPr>
-            <w:instrText xml:space="preserve"> PAGEREF _Toc222420940 \h </w:instrText>
+            <w:instrText xml:space="preserve"> PAGEREF _Toc222422017 \h </w:instrText>
           </w:r>
           <w:r>
             <w:rPr>
@@ -1683,7 +1728,7 @@
             <w:rPr>
               <w:noProof/>
             </w:rPr>
-            <w:instrText xml:space="preserve"> PAGEREF _Toc222420941 \h </w:instrText>
+            <w:instrText xml:space="preserve"> PAGEREF _Toc222422018 \h </w:instrText>
           </w:r>
           <w:r>
             <w:rPr>
@@ -1744,7 +1789,7 @@
             <w:rPr>
               <w:noProof/>
             </w:rPr>
-            <w:instrText xml:space="preserve"> PAGEREF _Toc222420942 \h </w:instrText>
+            <w:instrText xml:space="preserve"> PAGEREF _Toc222422019 \h </w:instrText>
           </w:r>
           <w:r>
             <w:rPr>
@@ -1805,7 +1850,7 @@
             <w:rPr>
               <w:noProof/>
             </w:rPr>
-            <w:instrText xml:space="preserve"> PAGEREF _Toc222420943 \h </w:instrText>
+            <w:instrText xml:space="preserve"> PAGEREF _Toc222422020 \h </w:instrText>
           </w:r>
           <w:r>
             <w:rPr>
@@ -1866,7 +1911,69 @@
             <w:rPr>
               <w:noProof/>
             </w:rPr>
-            <w:instrText xml:space="preserve"> PAGEREF _Toc222420944 \h </w:instrText>
+            <w:instrText xml:space="preserve"> PAGEREF _Toc222422021 \h </w:instrText>
+          </w:r>
+          <w:r>
+            <w:rPr>
+              <w:noProof/>
+            </w:rPr>
+          </w:r>
+          <w:r>
+            <w:rPr>
+              <w:noProof/>
+            </w:rPr>
+            <w:fldChar w:fldCharType="separate"/>
+          </w:r>
+          <w:r>
+            <w:rPr>
+              <w:noProof/>
+            </w:rPr>
+            <w:t>6</w:t>
+          </w:r>
+          <w:r>
+            <w:rPr>
+              <w:noProof/>
+            </w:rPr>
+            <w:fldChar w:fldCharType="end"/>
+          </w:r>
+        </w:p>
+        <w:p>
+          <w:pPr>
+            <w:pStyle w:val="TOC1"/>
+            <w:tabs>
+              <w:tab w:val="right" w:leader="dot" w:pos="9016"/>
+            </w:tabs>
+            <w:rPr>
+              <w:rFonts w:asciiTheme="minorHAnsi" w:hAnsiTheme="minorHAnsi"/>
+              <w:noProof/>
+              <w:szCs w:val="24"/>
+              <w:lang w:val="en-US" w:eastAsia="ja-JP" w:bidi="ar-SA"/>
+            </w:rPr>
+          </w:pPr>
+          <w:r>
+            <w:rPr>
+              <w:noProof/>
+              <w:lang w:eastAsia="en-US" w:bidi="ar-SA"/>
+            </w:rPr>
+            <w:t>Change log</w:t>
+          </w:r>
+          <w:r>
+            <w:rPr>
+              <w:noProof/>
+            </w:rPr>
+            <w:tab/>
+          </w:r>
+          <w:r>
+            <w:rPr>
+              <w:noProof/>
+            </w:rPr>
+            <w:fldChar w:fldCharType="begin"/>
+          </w:r>
+          <w:r>
+            <w:rPr>
+              <w:noProof/>
+            </w:rPr>
+            <w:instrText xml:space="preserve"> PAGEREF _Toc222422022 \h </w:instrText>
           </w:r>
           <w:r>
             <w:rPr>
@@ -1933,7 +2040,7 @@
       <w:pPr>
         <w:pStyle w:val="Heading1"/>
       </w:pPr>
-      <w:bookmarkStart w:id="1" w:name="_Toc222420924"/>
+      <w:bookmarkStart w:id="1" w:name="_Toc222422001"/>
       <w:r>
         <w:lastRenderedPageBreak/>
         <w:t>Management Summary</w:t>
@@ -1977,7 +2084,35 @@
         <w:rPr>
           <w:lang w:eastAsia="en-US" w:bidi="ar-SA"/>
         </w:rPr>
-        <w:t>The state of the project currently is that all features (bar dying at the end of ageing) are implemented on a single server setup, with minimal amount of bugs across the system. However, we have not implemented Server-to-Server integration on our solution, but there is a framework with a single entry point where data can be accessed by a remote server. We decided that dropping this functionality would be better for the overall project, as having a rock solid platform for the functionality to be integrated at a later point is far more important than a lackluster approach to all the programming an</w:t>
+        <w:t xml:space="preserve">The state of the project currently is that all features (bar dying at the end of ageing) are implemented on a single server setup, with minimal amount of bugs across the system. However, we have not implemented Server-to-Server integration on our solution, but there is a framework with a single entry point where </w:t>
+      </w:r>
+      <w:proofErr w:type="gramStart"/>
+      <w:r>
+        <w:rPr>
+          <w:lang w:eastAsia="en-US" w:bidi="ar-SA"/>
+        </w:rPr>
+        <w:t>data can be accessed by a remote server</w:t>
+      </w:r>
+      <w:proofErr w:type="gramEnd"/>
+      <w:r>
+        <w:rPr>
+          <w:lang w:eastAsia="en-US" w:bidi="ar-SA"/>
+        </w:rPr>
+        <w:t xml:space="preserve">. We decided that dropping this functionality would be better for the overall project, as having a rock solid platform for the functionality to be integrated at a later point is far more important than a </w:t>
+      </w:r>
+      <w:proofErr w:type="spellStart"/>
+      <w:r>
+        <w:rPr>
+          <w:lang w:eastAsia="en-US" w:bidi="ar-SA"/>
+        </w:rPr>
+        <w:t>lackluster</w:t>
+      </w:r>
+      <w:proofErr w:type="spellEnd"/>
+      <w:r>
+        <w:rPr>
+          <w:lang w:eastAsia="en-US" w:bidi="ar-SA"/>
+        </w:rPr>
+        <w:t xml:space="preserve"> approach to all the programming an</w:t>
       </w:r>
       <w:r>
         <w:rPr>
@@ -2007,19 +2142,47 @@
         <w:rPr>
           <w:lang w:eastAsia="en-US" w:bidi="ar-SA"/>
         </w:rPr>
-        <w:t xml:space="preserve">I feel we did work well in a team, with everyone knowing what needed to be done, and after a brief lesson on how Github and </w:t>
-      </w:r>
+        <w:t xml:space="preserve">I feel we did work well in a team, with everyone knowing what needed to be done, and after a brief lesson on how </w:t>
+      </w:r>
+      <w:proofErr w:type="spellStart"/>
       <w:r>
         <w:rPr>
           <w:lang w:eastAsia="en-US" w:bidi="ar-SA"/>
         </w:rPr>
+        <w:t>Github</w:t>
+      </w:r>
+      <w:proofErr w:type="spellEnd"/>
+      <w:r>
+        <w:rPr>
+          <w:lang w:eastAsia="en-US" w:bidi="ar-SA"/>
+        </w:rPr>
+        <w:t xml:space="preserve"> and </w:t>
+      </w:r>
+      <w:r>
+        <w:rPr>
+          <w:lang w:eastAsia="en-US" w:bidi="ar-SA"/>
+        </w:rPr>
         <w:t>its</w:t>
       </w:r>
       <w:r>
         <w:rPr>
           <w:lang w:eastAsia="en-US" w:bidi="ar-SA"/>
         </w:rPr>
-        <w:t xml:space="preserve"> issue tracker worked, it gave a good pace to the development. Also we managed to split into a “paired programming” methodology in Integration and Testing week, which worked wonders with the productivity of the overall members which might have been lacking at the start of the week. However, all this learning was at quite a late point in the project, and if we learnt these invaluable lessons at an earlier point, we would have had a better working project at the end of the I&amp;T week.</w:t>
+        <w:t xml:space="preserve"> issue tracker worked, it gave a good pace to the development. Also we managed to split into a “paired programming” methodology in Integration and </w:t>
+      </w:r>
+      <w:proofErr w:type="gramStart"/>
+      <w:r>
+        <w:rPr>
+          <w:lang w:eastAsia="en-US" w:bidi="ar-SA"/>
+        </w:rPr>
+        <w:t>Testing</w:t>
+      </w:r>
+      <w:proofErr w:type="gramEnd"/>
+      <w:r>
+        <w:rPr>
+          <w:lang w:eastAsia="en-US" w:bidi="ar-SA"/>
+        </w:rPr>
+        <w:t xml:space="preserve"> week, which worked wonders with the productivity of the overall members which might have been lacking at the start of the week. However, all this learning was at quite a late point in the project, and if we learnt these invaluable lessons at an earlier point, we would have had a better working project at the end of the I&amp;T week.</w:t>
       </w:r>
       <w:r>
         <w:rPr>
@@ -2074,7 +2237,7 @@
       <w:pPr>
         <w:pStyle w:val="Heading1"/>
       </w:pPr>
-      <w:bookmarkStart w:id="2" w:name="_Toc222420925"/>
+      <w:bookmarkStart w:id="2" w:name="_Toc222422002"/>
       <w:r>
         <w:t>Timeline of the Project</w:t>
       </w:r>
@@ -2084,7 +2247,7 @@
       <w:pPr>
         <w:pStyle w:val="Heading2"/>
       </w:pPr>
-      <w:bookmarkStart w:id="3" w:name="_Toc222420926"/>
+      <w:bookmarkStart w:id="3" w:name="_Toc222422003"/>
       <w:r>
         <w:t>Requirements Document</w:t>
       </w:r>
@@ -2202,7 +2365,7 @@
       <w:pPr>
         <w:pStyle w:val="Heading2"/>
       </w:pPr>
-      <w:bookmarkStart w:id="4" w:name="_Toc222420927"/>
+      <w:bookmarkStart w:id="4" w:name="_Toc222422004"/>
       <w:r>
         <w:lastRenderedPageBreak/>
         <w:t>Testing Document</w:t>
@@ -2233,14 +2396,22 @@
         </w:numPr>
       </w:pPr>
       <w:r>
-        <w:t>During this time, Kamil rewrote the UI to implement a more stylish and finished look onto the UI ready to be implemented.</w:t>
+        <w:t xml:space="preserve">During this time, </w:t>
+      </w:r>
+      <w:proofErr w:type="spellStart"/>
+      <w:r>
+        <w:t>Kamil</w:t>
+      </w:r>
+      <w:proofErr w:type="spellEnd"/>
+      <w:r>
+        <w:t xml:space="preserve"> rewrote the UI to implement a more stylish and finished look onto the UI ready to be implemented.</w:t>
       </w:r>
     </w:p>
     <w:p>
       <w:pPr>
         <w:pStyle w:val="Heading2"/>
       </w:pPr>
-      <w:bookmarkStart w:id="5" w:name="_Toc222420928"/>
+      <w:bookmarkStart w:id="5" w:name="_Toc222422005"/>
       <w:r>
         <w:t>Design Document</w:t>
       </w:r>
@@ -2255,7 +2426,15 @@
         </w:numPr>
       </w:pPr>
       <w:r>
-        <w:t>Fiona and Imran were tasked with the design document, with Kamil often lending a hand with explaining and quality assurance on the overall document.</w:t>
+        <w:t xml:space="preserve">Fiona and Imran were tasked with the design document, with </w:t>
+      </w:r>
+      <w:proofErr w:type="spellStart"/>
+      <w:r>
+        <w:t>Kamil</w:t>
+      </w:r>
+      <w:proofErr w:type="spellEnd"/>
+      <w:r>
+        <w:t xml:space="preserve"> often lending a hand with explaining and quality assurance on the overall document.</w:t>
       </w:r>
     </w:p>
     <w:p>
@@ -2274,7 +2453,7 @@
       <w:pPr>
         <w:pStyle w:val="Heading2"/>
       </w:pPr>
-      <w:bookmarkStart w:id="6" w:name="_Toc222420929"/>
+      <w:bookmarkStart w:id="6" w:name="_Toc222422006"/>
       <w:r>
         <w:t>Integration and Testing Week</w:t>
       </w:r>
@@ -2284,7 +2463,7 @@
       <w:pPr>
         <w:pStyle w:val="Heading3"/>
       </w:pPr>
-      <w:bookmarkStart w:id="7" w:name="_Toc222420930"/>
+      <w:bookmarkStart w:id="7" w:name="_Toc222422007"/>
       <w:r>
         <w:t>Monday</w:t>
       </w:r>
@@ -2339,7 +2518,7 @@
       <w:pPr>
         <w:pStyle w:val="Heading3"/>
       </w:pPr>
-      <w:bookmarkStart w:id="8" w:name="_Toc222420931"/>
+      <w:bookmarkStart w:id="8" w:name="_Toc222422008"/>
       <w:r>
         <w:t>Tuesday</w:t>
       </w:r>
@@ -2373,7 +2552,7 @@
       <w:pPr>
         <w:pStyle w:val="Heading3"/>
       </w:pPr>
-      <w:bookmarkStart w:id="9" w:name="_Toc222420932"/>
+      <w:bookmarkStart w:id="9" w:name="_Toc222422009"/>
       <w:r>
         <w:t>Wednesday</w:t>
       </w:r>
@@ -2388,7 +2567,23 @@
         </w:numPr>
       </w:pPr>
       <w:r>
-        <w:t>Morning, the testing team tried out the new bug fixed login system with the added functionality for friendships, During this time, Kamil, Sam and Andy were working with getting the RequestDispatcher framework working with Fighting and Breeding.</w:t>
+        <w:t xml:space="preserve">Morning, the testing team tried out the new bug fixed login system with the added functionality for friendships, During this time, </w:t>
+      </w:r>
+      <w:proofErr w:type="spellStart"/>
+      <w:r>
+        <w:t>Kamil</w:t>
+      </w:r>
+      <w:proofErr w:type="spellEnd"/>
+      <w:r>
+        <w:t xml:space="preserve">, Sam and Andy were working with getting the </w:t>
+      </w:r>
+      <w:proofErr w:type="spellStart"/>
+      <w:r>
+        <w:t>RequestDispatcher</w:t>
+      </w:r>
+      <w:proofErr w:type="spellEnd"/>
+      <w:r>
+        <w:t xml:space="preserve"> framework working with Fighting and Breeding.</w:t>
       </w:r>
     </w:p>
     <w:p>
@@ -2413,7 +2608,7 @@
       <w:pPr>
         <w:pStyle w:val="Heading3"/>
       </w:pPr>
-      <w:bookmarkStart w:id="10" w:name="_Toc222420933"/>
+      <w:bookmarkStart w:id="10" w:name="_Toc222422010"/>
       <w:r>
         <w:t>Thursday</w:t>
       </w:r>
@@ -2428,7 +2623,23 @@
         </w:numPr>
       </w:pPr>
       <w:r>
-        <w:t>Most features were implemented by the morning of the Thursday, so the testing team worked on bug testing the system at a whole, and started submitting bug issues on the Github web interface. During this time, Andy was spending time working with the graphics and layout, while Kamil and Sam were working on bug fixes and last bits of the required functionality.</w:t>
+        <w:t xml:space="preserve">Most features were implemented by the morning of the Thursday, so the testing team worked on bug testing the system at a whole, and started submitting bug issues on the </w:t>
+      </w:r>
+      <w:proofErr w:type="spellStart"/>
+      <w:r>
+        <w:t>Github</w:t>
+      </w:r>
+      <w:proofErr w:type="spellEnd"/>
+      <w:r>
+        <w:t xml:space="preserve"> web interface. During this time, Andy was spending time working with the graphics and layout, while </w:t>
+      </w:r>
+      <w:proofErr w:type="spellStart"/>
+      <w:r>
+        <w:t>Kamil</w:t>
+      </w:r>
+      <w:proofErr w:type="spellEnd"/>
+      <w:r>
+        <w:t xml:space="preserve"> and Sam were working on bug fixes and last bits of the required functionality.</w:t>
       </w:r>
     </w:p>
     <w:p>
@@ -2440,14 +2651,22 @@
         </w:numPr>
       </w:pPr>
       <w:r>
-        <w:t xml:space="preserve">In the afternoon, all submitted documentation was assessed and brought upto a final draft. </w:t>
+        <w:t xml:space="preserve">In the afternoon, all submitted documentation was assessed and brought </w:t>
+      </w:r>
+      <w:proofErr w:type="spellStart"/>
+      <w:r>
+        <w:t>upto</w:t>
+      </w:r>
+      <w:proofErr w:type="spellEnd"/>
+      <w:r>
+        <w:t xml:space="preserve"> a final draft. </w:t>
       </w:r>
     </w:p>
     <w:p>
       <w:pPr>
         <w:pStyle w:val="Heading3"/>
       </w:pPr>
-      <w:bookmarkStart w:id="11" w:name="_Toc222420934"/>
+      <w:bookmarkStart w:id="11" w:name="_Toc222422011"/>
       <w:r>
         <w:t>Friday</w:t>
       </w:r>
@@ -2469,7 +2688,7 @@
       <w:pPr>
         <w:pStyle w:val="Heading2"/>
       </w:pPr>
-      <w:bookmarkStart w:id="12" w:name="_Toc222420935"/>
+      <w:bookmarkStart w:id="12" w:name="_Toc222422012"/>
       <w:r>
         <w:lastRenderedPageBreak/>
         <w:t>Final Report</w:t>
@@ -2484,11 +2703,24 @@
           <w:numId w:val="16"/>
         </w:numPr>
       </w:pPr>
-      <w:r>
-        <w:t>Kamil and Sam rewrote parts of the U</w:t>
-      </w:r>
-      <w:r>
-        <w:t>ML design which was flawed when implementing the original design document.</w:t>
+      <w:proofErr w:type="spellStart"/>
+      <w:r>
+        <w:t>Kamil</w:t>
+      </w:r>
+      <w:proofErr w:type="spellEnd"/>
+      <w:r>
+        <w:t xml:space="preserve"> and Sam rewrote parts of the U</w:t>
+      </w:r>
+      <w:r>
+        <w:t xml:space="preserve">ML </w:t>
+      </w:r>
+      <w:proofErr w:type="gramStart"/>
+      <w:r>
+        <w:t>design which</w:t>
+      </w:r>
+      <w:proofErr w:type="gramEnd"/>
+      <w:r>
+        <w:t xml:space="preserve"> was flawed when implementing the original design document.</w:t>
       </w:r>
     </w:p>
     <w:p>
@@ -2500,14 +2732,22 @@
         </w:numPr>
       </w:pPr>
       <w:r>
-        <w:t>Sam help finish and finalise the documents ready to be submitted.</w:t>
+        <w:t xml:space="preserve">Sam </w:t>
+      </w:r>
+      <w:proofErr w:type="gramStart"/>
+      <w:r>
+        <w:t>help</w:t>
+      </w:r>
+      <w:proofErr w:type="gramEnd"/>
+      <w:r>
+        <w:t xml:space="preserve"> finish and finalise the documents ready to be submitted.</w:t>
       </w:r>
     </w:p>
     <w:p>
       <w:pPr>
         <w:pStyle w:val="Heading1"/>
       </w:pPr>
-      <w:bookmarkStart w:id="13" w:name="_Toc222420936"/>
+      <w:bookmarkStart w:id="13" w:name="_Toc222422013"/>
       <w:r>
         <w:t>Final State of the Project</w:t>
       </w:r>
@@ -2523,7 +2763,21 @@
         <w:rPr>
           <w:lang w:eastAsia="en-US" w:bidi="ar-SA"/>
         </w:rPr>
-        <w:t xml:space="preserve">The final state of the project is one of near completeness when running with just one server. The only issues we have found is minor bug problems (such as parsing user IDs to the jsp to display not working correctly) and an issue with the way we implemented the </w:t>
+        <w:t xml:space="preserve">The final state of the project is one of near completeness when running with just one server. The only issues we have found is minor bug problems (such as parsing user IDs to the </w:t>
+      </w:r>
+      <w:proofErr w:type="spellStart"/>
+      <w:r>
+        <w:rPr>
+          <w:lang w:eastAsia="en-US" w:bidi="ar-SA"/>
+        </w:rPr>
+        <w:t>jsp</w:t>
+      </w:r>
+      <w:proofErr w:type="spellEnd"/>
+      <w:r>
+        <w:rPr>
+          <w:lang w:eastAsia="en-US" w:bidi="ar-SA"/>
+        </w:rPr>
+        <w:t xml:space="preserve"> to display not working correctly) and an issue with the way we implemented the </w:t>
       </w:r>
     </w:p>
     <w:p>
@@ -2533,7 +2787,7 @@
           <w:lang w:eastAsia="en-US" w:bidi="ar-SA"/>
         </w:rPr>
       </w:pPr>
-      <w:bookmarkStart w:id="14" w:name="_Toc222420937"/>
+      <w:bookmarkStart w:id="14" w:name="_Toc222422014"/>
       <w:r>
         <w:rPr>
           <w:lang w:eastAsia="en-US" w:bidi="ar-SA"/>
@@ -2546,9 +2800,17 @@
       <w:pPr>
         <w:pStyle w:val="Heading2"/>
       </w:pPr>
-      <w:bookmarkStart w:id="15" w:name="_Toc222420938"/>
-      <w:r>
-        <w:t>Sam Sherar &lt;sbs1&gt; - Team Leader</w:t>
+      <w:bookmarkStart w:id="15" w:name="_Toc222422015"/>
+      <w:r>
+        <w:t xml:space="preserve">Sam </w:t>
+      </w:r>
+      <w:proofErr w:type="spellStart"/>
+      <w:r>
+        <w:t>Sherar</w:t>
+      </w:r>
+      <w:proofErr w:type="spellEnd"/>
+      <w:r>
+        <w:t xml:space="preserve"> &lt;sbs1&gt; - Team Leader</w:t>
       </w:r>
       <w:bookmarkEnd w:id="15"/>
     </w:p>
@@ -2561,9 +2823,22 @@
       <w:pPr>
         <w:pStyle w:val="Heading2"/>
       </w:pPr>
-      <w:bookmarkStart w:id="16" w:name="_Toc222420939"/>
-      <w:r>
-        <w:t>Kamil Mrowiec &lt;kam20&gt; - Co-Team Leader</w:t>
+      <w:bookmarkStart w:id="16" w:name="_Toc222422016"/>
+      <w:proofErr w:type="spellStart"/>
+      <w:r>
+        <w:t>Kamil</w:t>
+      </w:r>
+      <w:proofErr w:type="spellEnd"/>
+      <w:r>
+        <w:t xml:space="preserve"> </w:t>
+      </w:r>
+      <w:proofErr w:type="spellStart"/>
+      <w:r>
+        <w:t>Mrowiec</w:t>
+      </w:r>
+      <w:proofErr w:type="spellEnd"/>
+      <w:r>
+        <w:t xml:space="preserve"> &lt;kam20&gt; - Co-Team Leader</w:t>
       </w:r>
       <w:bookmarkEnd w:id="16"/>
     </w:p>
@@ -2580,16 +2855,38 @@
         <w:rPr>
           <w:lang w:eastAsia="en-US" w:bidi="ar-SA"/>
         </w:rPr>
-        <w:t>I feel that Kamil worked incredibly well over the time spent on the project. He always very prompt to all meetings and had always had something to contribute to the project. He also was not afraid to challenge certain decisions, which spawned some great ideas!</w:t>
+        <w:t xml:space="preserve">I feel that </w:t>
+      </w:r>
+      <w:proofErr w:type="spellStart"/>
+      <w:r>
+        <w:rPr>
+          <w:lang w:eastAsia="en-US" w:bidi="ar-SA"/>
+        </w:rPr>
+        <w:t>Kamil</w:t>
+      </w:r>
+      <w:proofErr w:type="spellEnd"/>
+      <w:r>
+        <w:rPr>
+          <w:lang w:eastAsia="en-US" w:bidi="ar-SA"/>
+        </w:rPr>
+        <w:t xml:space="preserve"> worked incredibly well over the time spent on the project. He always very prompt to all meetings and had always had something to contribute to the project. He also was not afraid to challenge certain decisions, which spawned some great ideas!</w:t>
       </w:r>
     </w:p>
     <w:p>
       <w:pPr>
         <w:pStyle w:val="Heading2"/>
       </w:pPr>
-      <w:bookmarkStart w:id="17" w:name="_Toc222420940"/>
-      <w:r>
-        <w:t>Fiona Joseph Samy &lt;fij1&gt; - QA Manager</w:t>
+      <w:bookmarkStart w:id="17" w:name="_Toc222422017"/>
+      <w:r>
+        <w:t xml:space="preserve">Fiona Joseph </w:t>
+      </w:r>
+      <w:proofErr w:type="spellStart"/>
+      <w:r>
+        <w:t>Samy</w:t>
+      </w:r>
+      <w:proofErr w:type="spellEnd"/>
+      <w:r>
+        <w:t xml:space="preserve"> &lt;fij1&gt; - QA Manager</w:t>
       </w:r>
       <w:bookmarkEnd w:id="17"/>
     </w:p>
@@ -2615,7 +2912,7 @@
           <w:szCs w:val="20"/>
         </w:rPr>
       </w:pPr>
-      <w:bookmarkStart w:id="18" w:name="_Toc222420941"/>
+      <w:bookmarkStart w:id="18" w:name="_Toc222422018"/>
       <w:r>
         <w:t>Andy Watkins &lt;ajw14&gt; - Design Team</w:t>
       </w:r>
@@ -2638,9 +2935,17 @@
       <w:pPr>
         <w:pStyle w:val="Heading2"/>
       </w:pPr>
-      <w:bookmarkStart w:id="19" w:name="_Toc222420942"/>
-      <w:r>
-        <w:t>Imran Mungul &lt;Imm5&gt; - Design Team</w:t>
+      <w:bookmarkStart w:id="19" w:name="_Toc222422019"/>
+      <w:r>
+        <w:t xml:space="preserve">Imran </w:t>
+      </w:r>
+      <w:proofErr w:type="spellStart"/>
+      <w:r>
+        <w:t>Mungul</w:t>
+      </w:r>
+      <w:proofErr w:type="spellEnd"/>
+      <w:r>
+        <w:t xml:space="preserve"> &lt;Imm5&gt; - Design Team</w:t>
       </w:r>
       <w:bookmarkEnd w:id="19"/>
     </w:p>
@@ -2654,7 +2959,35 @@
         <w:rPr>
           <w:lang w:eastAsia="en-US" w:bidi="ar-SA"/>
         </w:rPr>
-        <w:t>Imran was a hard worker to start, but I felt his motivation dipped over the course of the project, and by Integration and Testing week, it was hard work to get him going on a task. But after he got going, the quality of work and attention to detail was superb, and trying to understand new concepts introduced by Kamil or I didn’t faze him.</w:t>
+        <w:t xml:space="preserve">Imran was a hard worker to start, but I felt his motivation dipped over the course of the project, and by Integration and </w:t>
+      </w:r>
+      <w:proofErr w:type="gramStart"/>
+      <w:r>
+        <w:rPr>
+          <w:lang w:eastAsia="en-US" w:bidi="ar-SA"/>
+        </w:rPr>
+        <w:t>Testing</w:t>
+      </w:r>
+      <w:proofErr w:type="gramEnd"/>
+      <w:r>
+        <w:rPr>
+          <w:lang w:eastAsia="en-US" w:bidi="ar-SA"/>
+        </w:rPr>
+        <w:t xml:space="preserve"> week, it was hard work to get him going on a task. But after he got going, the quality of work and attention to detail was superb, and trying to understand new concepts introduced by </w:t>
+      </w:r>
+      <w:proofErr w:type="spellStart"/>
+      <w:r>
+        <w:rPr>
+          <w:lang w:eastAsia="en-US" w:bidi="ar-SA"/>
+        </w:rPr>
+        <w:t>Kamil</w:t>
+      </w:r>
+      <w:proofErr w:type="spellEnd"/>
+      <w:r>
+        <w:rPr>
+          <w:lang w:eastAsia="en-US" w:bidi="ar-SA"/>
+        </w:rPr>
+        <w:t xml:space="preserve"> or I didn’t faze him.</w:t>
       </w:r>
     </w:p>
     <w:p>
@@ -2666,7 +2999,7 @@
           <w:szCs w:val="20"/>
         </w:rPr>
       </w:pPr>
-      <w:bookmarkStart w:id="20" w:name="_Toc222420943"/>
+      <w:bookmarkStart w:id="20" w:name="_Toc222422020"/>
       <w:r>
         <w:t>Grant David &lt;grd3&gt; - Testing Team</w:t>
       </w:r>
@@ -2699,8 +3032,16 @@
         <w:rPr>
           <w:lang w:eastAsia="en-US" w:bidi="ar-SA"/>
         </w:rPr>
-        <w:t xml:space="preserve"> to program some Java for JUnit</w:t>
-      </w:r>
+        <w:t xml:space="preserve"> to program some Java for </w:t>
+      </w:r>
+      <w:proofErr w:type="spellStart"/>
+      <w:r>
+        <w:rPr>
+          <w:lang w:eastAsia="en-US" w:bidi="ar-SA"/>
+        </w:rPr>
+        <w:t>JUnit</w:t>
+      </w:r>
+      <w:proofErr w:type="spellEnd"/>
       <w:r>
         <w:rPr>
           <w:lang w:eastAsia="en-US" w:bidi="ar-SA"/>
@@ -2727,9 +3068,14 @@
       <w:pPr>
         <w:pStyle w:val="Heading2"/>
       </w:pPr>
-      <w:bookmarkStart w:id="21" w:name="_Toc222420944"/>
-      <w:r>
-        <w:t>Cellen Williams &lt;cew10&gt; - Testing Team</w:t>
+      <w:bookmarkStart w:id="21" w:name="_Toc222422021"/>
+      <w:proofErr w:type="spellStart"/>
+      <w:r>
+        <w:t>Cellen</w:t>
+      </w:r>
+      <w:proofErr w:type="spellEnd"/>
+      <w:r>
+        <w:t xml:space="preserve"> Williams &lt;cew10&gt; - Testing Team</w:t>
       </w:r>
       <w:bookmarkEnd w:id="21"/>
     </w:p>
@@ -2739,18 +3085,26 @@
           <w:lang w:eastAsia="en-US" w:bidi="ar-SA"/>
         </w:rPr>
       </w:pPr>
+      <w:proofErr w:type="spellStart"/>
       <w:r>
         <w:rPr>
           <w:lang w:eastAsia="en-US" w:bidi="ar-SA"/>
         </w:rPr>
-        <w:t xml:space="preserve">Cellen worked well within the team and helped create some really well written and laid out documentation during the time he was with the group, and I found that he was happy to ask questions about topics which I might have glossed over. However, I think that he would have been more productive if he took his initiative, as he often had the right answer to start with!  </w:t>
-      </w:r>
-    </w:p>
-    <w:p>
-      <w:pPr>
+        <w:t>Cellen</w:t>
+      </w:r>
+      <w:proofErr w:type="spellEnd"/>
+      <w:r>
         <w:rPr>
           <w:lang w:eastAsia="en-US" w:bidi="ar-SA"/>
         </w:rPr>
+        <w:t xml:space="preserve"> worked well within the team and helped create some really well written and laid out documentation during the time he was with the group, and I found that he was happy to ask questions about topics which I might have glossed over. However, I think that he would have been more productive if he took his initiative, as he often had the right answer to start with!  </w:t>
+      </w:r>
+    </w:p>
+    <w:p>
+      <w:pPr>
+        <w:rPr>
+          <w:lang w:eastAsia="en-US" w:bidi="ar-SA"/>
+        </w:rPr>
       </w:pPr>
     </w:p>
     <w:p>
@@ -2760,12 +3114,14 @@
           <w:lang w:eastAsia="en-US" w:bidi="ar-SA"/>
         </w:rPr>
       </w:pPr>
+      <w:bookmarkStart w:id="22" w:name="_Toc222422022"/>
       <w:r>
         <w:rPr>
           <w:lang w:eastAsia="en-US" w:bidi="ar-SA"/>
         </w:rPr>
         <w:t>Change log</w:t>
       </w:r>
+      <w:bookmarkEnd w:id="22"/>
     </w:p>
     <w:tbl>
       <w:tblPr>
@@ -2955,12 +3311,14 @@
                 <w:szCs w:val="24"/>
               </w:rPr>
             </w:pPr>
+            <w:proofErr w:type="gramStart"/>
             <w:r>
               <w:rPr>
                 <w:szCs w:val="24"/>
               </w:rPr>
               <w:t>cew10</w:t>
             </w:r>
+            <w:proofErr w:type="gramEnd"/>
           </w:p>
         </w:tc>
       </w:tr>
@@ -3136,7 +3494,7 @@
         <w:b/>
         <w:noProof/>
       </w:rPr>
-      <w:t>1</w:t>
+      <w:t>2</w:t>
     </w:r>
     <w:r>
       <w:rPr>
@@ -6522,7 +6880,7 @@
 </file>
 
 <file path=customXml/itemProps1.xml><?xml version="1.0" encoding="utf-8"?>
-<ds:datastoreItem xmlns:ds="http://schemas.openxmlformats.org/officeDocument/2006/customXml" ds:itemID="{85860D32-A194-1E47-B5FE-9352131BC1E7}">
+<ds:datastoreItem xmlns:ds="http://schemas.openxmlformats.org/officeDocument/2006/customXml" ds:itemID="{3DFACA49-E357-BC46-A5DB-277E68DF0FB6}">
   <ds:schemaRefs>
     <ds:schemaRef ds:uri="http://schemas.openxmlformats.org/officeDocument/2006/bibliography"/>
   </ds:schemaRefs>

</xml_diff>